<commit_message>
predestroy + postConstruct + Spring cycle
</commit_message>
<xml_diff>
--- a/document.docx
+++ b/document.docx
@@ -26755,8 +26755,9 @@
         <w:shd w:val="clear" w:color="auto" w:fill="EDEDED" w:themeFill="accent3" w:themeFillTint="33"/>
         <w:spacing w:before="150" w:after="150"/>
         <w:rPr>
-          <w:rFonts w:ascii="Consolas" w:hAnsi="Consolas"/>
-          <w:color w:val="37352F"/>
+          <w:rStyle w:val="token"/>
+          <w:rFonts w:ascii="Consolas" w:hAnsi="Consolas"/>
+          <w:color w:val="999999"/>
           <w:spacing w:val="-2"/>
         </w:rPr>
       </w:pPr>
@@ -26779,7 +26780,4509 @@
         <w:t>}</w:t>
       </w:r>
     </w:p>
+    <w:p>
+      <w:pPr>
+        <w:rPr>
+          <w:lang w:val="en-US" w:eastAsia="vi-VN"/>
+        </w:rPr>
+      </w:pPr>
+      <w:r>
+        <w:rPr>
+          <w:lang w:val="en-US" w:eastAsia="vi-VN"/>
+        </w:rPr>
+        <w:lastRenderedPageBreak/>
+        <w:t>V, [Basic] Spring Bean life Cycle + @PostConstruct và @PreDestroy</w:t>
+      </w:r>
+    </w:p>
+    <w:p>
+      <w:pPr>
+        <w:rPr>
+          <w:b/>
+          <w:bCs/>
+          <w:lang w:val="en-US" w:eastAsia="vi-VN"/>
+        </w:rPr>
+      </w:pPr>
+      <w:r>
+        <w:rPr>
+          <w:lang w:val="en-US" w:eastAsia="vi-VN"/>
+        </w:rPr>
+        <w:t xml:space="preserve">1, </w:t>
+      </w:r>
+      <w:r>
+        <w:rPr>
+          <w:b/>
+          <w:bCs/>
+          <w:lang w:val="en-US" w:eastAsia="vi-VN"/>
+        </w:rPr>
+        <w:t>giới thiệu</w:t>
+      </w:r>
+    </w:p>
+    <w:p>
+      <w:pPr>
+        <w:pStyle w:val="ListParagraph"/>
+        <w:numPr>
+          <w:ilvl w:val="0"/>
+          <w:numId w:val="5"/>
+        </w:numPr>
+        <w:rPr>
+          <w:color w:val="FF0000"/>
+          <w:lang w:val="en-US" w:eastAsia="vi-VN"/>
+        </w:rPr>
+      </w:pPr>
+      <w:r>
+        <w:rPr>
+          <w:lang w:val="en-US" w:eastAsia="vi-VN"/>
+        </w:rPr>
+        <w:t xml:space="preserve">Trong các bài trước, các bạn đã hiểu các khái niệm cơ bản về </w:t>
+      </w:r>
+      <w:r>
+        <w:rPr>
+          <w:color w:val="FF0000"/>
+          <w:lang w:val="en-US" w:eastAsia="vi-VN"/>
+        </w:rPr>
+        <w:t xml:space="preserve">Bean </w:t>
+      </w:r>
+      <w:r>
+        <w:rPr>
+          <w:lang w:val="en-US" w:eastAsia="vi-VN"/>
+        </w:rPr>
+        <w:t xml:space="preserve">và các </w:t>
+      </w:r>
+      <w:r>
+        <w:rPr>
+          <w:color w:val="FF0000"/>
+          <w:lang w:val="en-US" w:eastAsia="vi-VN"/>
+        </w:rPr>
+        <w:t xml:space="preserve">inject </w:t>
+      </w:r>
+      <w:r>
+        <w:rPr>
+          <w:lang w:val="en-US" w:eastAsia="vi-VN"/>
+        </w:rPr>
+        <w:t xml:space="preserve">nó trong Spring boot bằng </w:t>
+      </w:r>
+      <w:r>
+        <w:rPr>
+          <w:color w:val="FF0000"/>
+          <w:lang w:val="en-US" w:eastAsia="vi-VN"/>
+        </w:rPr>
+        <w:t xml:space="preserve">@Component </w:t>
+      </w:r>
+      <w:r>
+        <w:rPr>
+          <w:lang w:val="en-US" w:eastAsia="vi-VN"/>
+        </w:rPr>
+        <w:t xml:space="preserve">+ </w:t>
+      </w:r>
+      <w:r>
+        <w:rPr>
+          <w:color w:val="FF0000"/>
+          <w:lang w:val="en-US" w:eastAsia="vi-VN"/>
+        </w:rPr>
+        <w:t>@Autowired</w:t>
+      </w:r>
+    </w:p>
+    <w:p>
+      <w:pPr>
+        <w:pStyle w:val="ListParagraph"/>
+        <w:numPr>
+          <w:ilvl w:val="0"/>
+          <w:numId w:val="5"/>
+        </w:numPr>
+        <w:rPr>
+          <w:color w:val="FF0000"/>
+          <w:lang w:val="en-US" w:eastAsia="vi-VN"/>
+        </w:rPr>
+      </w:pPr>
+      <w:r>
+        <w:rPr>
+          <w:lang w:val="en-US" w:eastAsia="vi-VN"/>
+        </w:rPr>
+        <w:t>Nay chúng ta sẽ tìm hiểu về vòng đời của bean.</w:t>
+      </w:r>
+    </w:p>
+    <w:p>
+      <w:pPr>
+        <w:rPr>
+          <w:color w:val="FF0000"/>
+          <w:lang w:val="en-US" w:eastAsia="vi-VN"/>
+        </w:rPr>
+      </w:pPr>
+    </w:p>
+    <w:p>
+      <w:pPr>
+        <w:pStyle w:val="HTMLPreformatted"/>
+        <w:shd w:val="clear" w:color="auto" w:fill="EDEDED" w:themeFill="accent3" w:themeFillTint="33"/>
+        <w:spacing w:before="150" w:after="150"/>
+        <w:rPr>
+          <w:rStyle w:val="HTMLCode"/>
+          <w:rFonts w:ascii="Consolas" w:hAnsi="Consolas"/>
+          <w:color w:val="37352F"/>
+          <w:spacing w:val="-2"/>
+        </w:rPr>
+      </w:pPr>
+      <w:r>
+        <w:rPr>
+          <w:rStyle w:val="HTMLCode"/>
+          <w:rFonts w:ascii="Consolas" w:hAnsi="Consolas"/>
+          <w:color w:val="37352F"/>
+          <w:spacing w:val="-2"/>
+        </w:rPr>
+        <w:t>&lt;?xml version="1.0" encoding="UTF-8"?&gt;</w:t>
+      </w:r>
+    </w:p>
+    <w:p>
+      <w:pPr>
+        <w:pStyle w:val="HTMLPreformatted"/>
+        <w:shd w:val="clear" w:color="auto" w:fill="EDEDED" w:themeFill="accent3" w:themeFillTint="33"/>
+        <w:spacing w:before="150" w:after="150"/>
+        <w:rPr>
+          <w:rStyle w:val="HTMLCode"/>
+          <w:rFonts w:ascii="Consolas" w:hAnsi="Consolas"/>
+          <w:color w:val="37352F"/>
+          <w:spacing w:val="-2"/>
+        </w:rPr>
+      </w:pPr>
+      <w:r>
+        <w:rPr>
+          <w:rStyle w:val="HTMLCode"/>
+          <w:rFonts w:ascii="Consolas" w:hAnsi="Consolas"/>
+          <w:color w:val="37352F"/>
+          <w:spacing w:val="-2"/>
+        </w:rPr>
+        <w:t>&lt;project xmlns="http://maven.apache.org/POM/4.0.0" xmlns:xsi="http://www.w3.org/2001/XMLSchema-instance"   xsi:schemaLocation="http://maven.apache.org/POM/4.0.0http://maven.apache.org/xsd/maven-4.0.0.xsd"&gt;</w:t>
+      </w:r>
+    </w:p>
+    <w:p>
+      <w:pPr>
+        <w:pStyle w:val="HTMLPreformatted"/>
+        <w:shd w:val="clear" w:color="auto" w:fill="EDEDED" w:themeFill="accent3" w:themeFillTint="33"/>
+        <w:spacing w:before="150" w:after="150"/>
+        <w:rPr>
+          <w:rStyle w:val="HTMLCode"/>
+          <w:rFonts w:ascii="Consolas" w:hAnsi="Consolas"/>
+          <w:color w:val="37352F"/>
+          <w:spacing w:val="-2"/>
+        </w:rPr>
+      </w:pPr>
+      <w:r>
+        <w:rPr>
+          <w:rStyle w:val="HTMLCode"/>
+          <w:rFonts w:ascii="Consolas" w:hAnsi="Consolas"/>
+          <w:color w:val="37352F"/>
+          <w:spacing w:val="-2"/>
+        </w:rPr>
+        <w:t xml:space="preserve">    &lt;modelVersion&gt;4.0.0&lt;/modelVersion&gt;</w:t>
+      </w:r>
+    </w:p>
+    <w:p>
+      <w:pPr>
+        <w:pStyle w:val="HTMLPreformatted"/>
+        <w:shd w:val="clear" w:color="auto" w:fill="EDEDED" w:themeFill="accent3" w:themeFillTint="33"/>
+        <w:spacing w:before="150" w:after="150"/>
+        <w:rPr>
+          <w:rStyle w:val="HTMLCode"/>
+          <w:rFonts w:ascii="Consolas" w:hAnsi="Consolas"/>
+          <w:color w:val="37352F"/>
+          <w:spacing w:val="-2"/>
+        </w:rPr>
+      </w:pPr>
+      <w:r>
+        <w:rPr>
+          <w:rStyle w:val="HTMLCode"/>
+          <w:rFonts w:ascii="Consolas" w:hAnsi="Consolas"/>
+          <w:color w:val="37352F"/>
+          <w:spacing w:val="-2"/>
+        </w:rPr>
+        <w:t xml:space="preserve">    &lt;packaging&gt;pom&lt;/packaging&gt;</w:t>
+      </w:r>
+    </w:p>
+    <w:p>
+      <w:pPr>
+        <w:pStyle w:val="HTMLPreformatted"/>
+        <w:shd w:val="clear" w:color="auto" w:fill="EDEDED" w:themeFill="accent3" w:themeFillTint="33"/>
+        <w:spacing w:before="150" w:after="150"/>
+        <w:rPr>
+          <w:rStyle w:val="HTMLCode"/>
+          <w:rFonts w:ascii="Consolas" w:hAnsi="Consolas"/>
+          <w:color w:val="37352F"/>
+          <w:spacing w:val="-2"/>
+        </w:rPr>
+      </w:pPr>
+      <w:r>
+        <w:rPr>
+          <w:rStyle w:val="HTMLCode"/>
+          <w:rFonts w:ascii="Consolas" w:hAnsi="Consolas"/>
+          <w:color w:val="37352F"/>
+          <w:spacing w:val="-2"/>
+        </w:rPr>
+        <w:t xml:space="preserve">    &lt;parent&gt;</w:t>
+      </w:r>
+    </w:p>
+    <w:p>
+      <w:pPr>
+        <w:pStyle w:val="HTMLPreformatted"/>
+        <w:shd w:val="clear" w:color="auto" w:fill="EDEDED" w:themeFill="accent3" w:themeFillTint="33"/>
+        <w:spacing w:before="150" w:after="150"/>
+        <w:rPr>
+          <w:rStyle w:val="HTMLCode"/>
+          <w:rFonts w:ascii="Consolas" w:hAnsi="Consolas"/>
+          <w:color w:val="37352F"/>
+          <w:spacing w:val="-2"/>
+        </w:rPr>
+      </w:pPr>
+      <w:r>
+        <w:rPr>
+          <w:rStyle w:val="HTMLCode"/>
+          <w:rFonts w:ascii="Consolas" w:hAnsi="Consolas"/>
+          <w:color w:val="37352F"/>
+          <w:spacing w:val="-2"/>
+        </w:rPr>
+        <w:t xml:space="preserve">        &lt;groupId&gt;org.springframework.boot&lt;/groupId&gt;</w:t>
+      </w:r>
+    </w:p>
+    <w:p>
+      <w:pPr>
+        <w:pStyle w:val="HTMLPreformatted"/>
+        <w:shd w:val="clear" w:color="auto" w:fill="EDEDED" w:themeFill="accent3" w:themeFillTint="33"/>
+        <w:spacing w:before="150" w:after="150"/>
+        <w:rPr>
+          <w:rStyle w:val="HTMLCode"/>
+          <w:rFonts w:ascii="Consolas" w:hAnsi="Consolas"/>
+          <w:color w:val="37352F"/>
+          <w:spacing w:val="-2"/>
+        </w:rPr>
+      </w:pPr>
+      <w:r>
+        <w:rPr>
+          <w:rStyle w:val="HTMLCode"/>
+          <w:rFonts w:ascii="Consolas" w:hAnsi="Consolas"/>
+          <w:color w:val="37352F"/>
+          <w:spacing w:val="-2"/>
+        </w:rPr>
+        <w:t xml:space="preserve">        &lt;artifactId&gt;spring-boot-starter-parent&lt;/artifactId&gt;</w:t>
+      </w:r>
+    </w:p>
+    <w:p>
+      <w:pPr>
+        <w:pStyle w:val="HTMLPreformatted"/>
+        <w:shd w:val="clear" w:color="auto" w:fill="EDEDED" w:themeFill="accent3" w:themeFillTint="33"/>
+        <w:spacing w:before="150" w:after="150"/>
+        <w:rPr>
+          <w:rStyle w:val="HTMLCode"/>
+          <w:rFonts w:ascii="Consolas" w:hAnsi="Consolas"/>
+          <w:color w:val="37352F"/>
+          <w:spacing w:val="-2"/>
+        </w:rPr>
+      </w:pPr>
+      <w:r>
+        <w:rPr>
+          <w:rStyle w:val="HTMLCode"/>
+          <w:rFonts w:ascii="Consolas" w:hAnsi="Consolas"/>
+          <w:color w:val="37352F"/>
+          <w:spacing w:val="-2"/>
+        </w:rPr>
+        <w:t xml:space="preserve">        &lt;version&gt;2.0.5.RELEASE&lt;/version&gt;</w:t>
+      </w:r>
+    </w:p>
+    <w:p>
+      <w:pPr>
+        <w:pStyle w:val="HTMLPreformatted"/>
+        <w:shd w:val="clear" w:color="auto" w:fill="EDEDED" w:themeFill="accent3" w:themeFillTint="33"/>
+        <w:spacing w:before="150" w:after="150"/>
+        <w:rPr>
+          <w:rStyle w:val="HTMLCode"/>
+          <w:rFonts w:ascii="Consolas" w:hAnsi="Consolas"/>
+          <w:color w:val="37352F"/>
+          <w:spacing w:val="-2"/>
+        </w:rPr>
+      </w:pPr>
+      <w:r>
+        <w:rPr>
+          <w:rStyle w:val="HTMLCode"/>
+          <w:rFonts w:ascii="Consolas" w:hAnsi="Consolas"/>
+          <w:color w:val="37352F"/>
+          <w:spacing w:val="-2"/>
+        </w:rPr>
+        <w:t xml:space="preserve">        &lt;relativePath /&gt; &lt;!-- lookup parent from repository --&gt;</w:t>
+      </w:r>
+    </w:p>
+    <w:p>
+      <w:pPr>
+        <w:pStyle w:val="HTMLPreformatted"/>
+        <w:shd w:val="clear" w:color="auto" w:fill="EDEDED" w:themeFill="accent3" w:themeFillTint="33"/>
+        <w:spacing w:before="150" w:after="150"/>
+        <w:rPr>
+          <w:rStyle w:val="HTMLCode"/>
+          <w:rFonts w:ascii="Consolas" w:hAnsi="Consolas"/>
+          <w:color w:val="37352F"/>
+          <w:spacing w:val="-2"/>
+        </w:rPr>
+      </w:pPr>
+      <w:r>
+        <w:rPr>
+          <w:rStyle w:val="HTMLCode"/>
+          <w:rFonts w:ascii="Consolas" w:hAnsi="Consolas"/>
+          <w:color w:val="37352F"/>
+          <w:spacing w:val="-2"/>
+        </w:rPr>
+        <w:t xml:space="preserve">    &lt;/parent&gt;</w:t>
+      </w:r>
+    </w:p>
+    <w:p>
+      <w:pPr>
+        <w:pStyle w:val="HTMLPreformatted"/>
+        <w:shd w:val="clear" w:color="auto" w:fill="EDEDED" w:themeFill="accent3" w:themeFillTint="33"/>
+        <w:spacing w:before="150" w:after="150"/>
+        <w:rPr>
+          <w:rStyle w:val="HTMLCode"/>
+          <w:rFonts w:ascii="Consolas" w:hAnsi="Consolas"/>
+          <w:color w:val="37352F"/>
+          <w:spacing w:val="-2"/>
+        </w:rPr>
+      </w:pPr>
+      <w:r>
+        <w:rPr>
+          <w:rStyle w:val="HTMLCode"/>
+          <w:rFonts w:ascii="Consolas" w:hAnsi="Consolas"/>
+          <w:color w:val="37352F"/>
+          <w:spacing w:val="-2"/>
+        </w:rPr>
+        <w:t xml:space="preserve">    &lt;groupId&gt;me.loda.spring&lt;/groupId&gt;</w:t>
+      </w:r>
+    </w:p>
+    <w:p>
+      <w:pPr>
+        <w:pStyle w:val="HTMLPreformatted"/>
+        <w:shd w:val="clear" w:color="auto" w:fill="EDEDED" w:themeFill="accent3" w:themeFillTint="33"/>
+        <w:spacing w:before="150" w:after="150"/>
+        <w:rPr>
+          <w:rStyle w:val="HTMLCode"/>
+          <w:rFonts w:ascii="Consolas" w:hAnsi="Consolas"/>
+          <w:color w:val="37352F"/>
+          <w:spacing w:val="-2"/>
+        </w:rPr>
+      </w:pPr>
+      <w:r>
+        <w:rPr>
+          <w:rStyle w:val="HTMLCode"/>
+          <w:rFonts w:ascii="Consolas" w:hAnsi="Consolas"/>
+          <w:color w:val="37352F"/>
+          <w:spacing w:val="-2"/>
+        </w:rPr>
+        <w:t xml:space="preserve">    &lt;artifactId&gt;spring-boot-learning&lt;/artifactId&gt;</w:t>
+      </w:r>
+    </w:p>
+    <w:p>
+      <w:pPr>
+        <w:pStyle w:val="HTMLPreformatted"/>
+        <w:shd w:val="clear" w:color="auto" w:fill="EDEDED" w:themeFill="accent3" w:themeFillTint="33"/>
+        <w:spacing w:before="150" w:after="150"/>
+        <w:rPr>
+          <w:rStyle w:val="HTMLCode"/>
+          <w:rFonts w:ascii="Consolas" w:hAnsi="Consolas"/>
+          <w:color w:val="37352F"/>
+          <w:spacing w:val="-2"/>
+        </w:rPr>
+      </w:pPr>
+      <w:r>
+        <w:rPr>
+          <w:rStyle w:val="HTMLCode"/>
+          <w:rFonts w:ascii="Consolas" w:hAnsi="Consolas"/>
+          <w:color w:val="37352F"/>
+          <w:spacing w:val="-2"/>
+        </w:rPr>
+        <w:t xml:space="preserve">    &lt;version&gt;0.0.1-SNAPSHOT&lt;/version&gt;</w:t>
+      </w:r>
+    </w:p>
+    <w:p>
+      <w:pPr>
+        <w:pStyle w:val="HTMLPreformatted"/>
+        <w:shd w:val="clear" w:color="auto" w:fill="EDEDED" w:themeFill="accent3" w:themeFillTint="33"/>
+        <w:spacing w:before="150" w:after="150"/>
+        <w:rPr>
+          <w:rStyle w:val="HTMLCode"/>
+          <w:rFonts w:ascii="Consolas" w:hAnsi="Consolas"/>
+          <w:color w:val="37352F"/>
+          <w:spacing w:val="-2"/>
+        </w:rPr>
+      </w:pPr>
+      <w:r>
+        <w:rPr>
+          <w:rStyle w:val="HTMLCode"/>
+          <w:rFonts w:ascii="Consolas" w:hAnsi="Consolas"/>
+          <w:color w:val="37352F"/>
+          <w:spacing w:val="-2"/>
+        </w:rPr>
+        <w:t xml:space="preserve">    &lt;name&gt;spring-boot-learning&lt;/name&gt;</w:t>
+      </w:r>
+    </w:p>
+    <w:p>
+      <w:pPr>
+        <w:pStyle w:val="HTMLPreformatted"/>
+        <w:shd w:val="clear" w:color="auto" w:fill="EDEDED" w:themeFill="accent3" w:themeFillTint="33"/>
+        <w:spacing w:before="150" w:after="150"/>
+        <w:rPr>
+          <w:rStyle w:val="HTMLCode"/>
+          <w:rFonts w:ascii="Consolas" w:hAnsi="Consolas"/>
+          <w:color w:val="37352F"/>
+          <w:spacing w:val="-2"/>
+        </w:rPr>
+      </w:pPr>
+      <w:r>
+        <w:rPr>
+          <w:rStyle w:val="HTMLCode"/>
+          <w:rFonts w:ascii="Consolas" w:hAnsi="Consolas"/>
+          <w:color w:val="37352F"/>
+          <w:spacing w:val="-2"/>
+        </w:rPr>
+        <w:t xml:space="preserve">    &lt;description&gt;Everything about Spring Boot&lt;/description&gt;</w:t>
+      </w:r>
+    </w:p>
+    <w:p>
+      <w:pPr>
+        <w:pStyle w:val="HTMLPreformatted"/>
+        <w:shd w:val="clear" w:color="auto" w:fill="EDEDED" w:themeFill="accent3" w:themeFillTint="33"/>
+        <w:spacing w:before="150" w:after="150"/>
+        <w:rPr>
+          <w:rStyle w:val="HTMLCode"/>
+          <w:rFonts w:ascii="Consolas" w:hAnsi="Consolas"/>
+          <w:color w:val="37352F"/>
+          <w:spacing w:val="-2"/>
+        </w:rPr>
+      </w:pPr>
+      <w:r>
+        <w:rPr>
+          <w:rStyle w:val="HTMLCode"/>
+          <w:rFonts w:ascii="Consolas" w:hAnsi="Consolas"/>
+          <w:color w:val="37352F"/>
+          <w:spacing w:val="-2"/>
+        </w:rPr>
+        <w:t xml:space="preserve">    &lt;properties&gt;</w:t>
+      </w:r>
+    </w:p>
+    <w:p>
+      <w:pPr>
+        <w:pStyle w:val="HTMLPreformatted"/>
+        <w:shd w:val="clear" w:color="auto" w:fill="EDEDED" w:themeFill="accent3" w:themeFillTint="33"/>
+        <w:spacing w:before="150" w:after="150"/>
+        <w:rPr>
+          <w:rStyle w:val="HTMLCode"/>
+          <w:rFonts w:ascii="Consolas" w:hAnsi="Consolas"/>
+          <w:color w:val="37352F"/>
+          <w:spacing w:val="-2"/>
+        </w:rPr>
+      </w:pPr>
+      <w:r>
+        <w:rPr>
+          <w:rStyle w:val="HTMLCode"/>
+          <w:rFonts w:ascii="Consolas" w:hAnsi="Consolas"/>
+          <w:color w:val="37352F"/>
+          <w:spacing w:val="-2"/>
+        </w:rPr>
+        <w:t xml:space="preserve">        &lt;java.version&gt;1.8&lt;/java.version&gt;</w:t>
+      </w:r>
+    </w:p>
+    <w:p>
+      <w:pPr>
+        <w:pStyle w:val="HTMLPreformatted"/>
+        <w:shd w:val="clear" w:color="auto" w:fill="EDEDED" w:themeFill="accent3" w:themeFillTint="33"/>
+        <w:spacing w:before="150" w:after="150"/>
+        <w:rPr>
+          <w:rStyle w:val="HTMLCode"/>
+          <w:rFonts w:ascii="Consolas" w:hAnsi="Consolas"/>
+          <w:color w:val="37352F"/>
+          <w:spacing w:val="-2"/>
+        </w:rPr>
+      </w:pPr>
+      <w:r>
+        <w:rPr>
+          <w:rStyle w:val="HTMLCode"/>
+          <w:rFonts w:ascii="Consolas" w:hAnsi="Consolas"/>
+          <w:color w:val="37352F"/>
+          <w:spacing w:val="-2"/>
+        </w:rPr>
+        <w:t xml:space="preserve">    &lt;/properties&gt;</w:t>
+      </w:r>
+    </w:p>
+    <w:p>
+      <w:pPr>
+        <w:pStyle w:val="HTMLPreformatted"/>
+        <w:shd w:val="clear" w:color="auto" w:fill="EDEDED" w:themeFill="accent3" w:themeFillTint="33"/>
+        <w:spacing w:before="150" w:after="150"/>
+        <w:rPr>
+          <w:rStyle w:val="HTMLCode"/>
+          <w:rFonts w:ascii="Consolas" w:hAnsi="Consolas"/>
+          <w:color w:val="37352F"/>
+          <w:spacing w:val="-2"/>
+        </w:rPr>
+      </w:pPr>
+      <w:r>
+        <w:rPr>
+          <w:rStyle w:val="HTMLCode"/>
+          <w:rFonts w:ascii="Consolas" w:hAnsi="Consolas"/>
+          <w:color w:val="37352F"/>
+          <w:spacing w:val="-2"/>
+        </w:rPr>
+        <w:t xml:space="preserve">    &lt;dependencies&gt;</w:t>
+      </w:r>
+    </w:p>
+    <w:p>
+      <w:pPr>
+        <w:pStyle w:val="HTMLPreformatted"/>
+        <w:shd w:val="clear" w:color="auto" w:fill="EDEDED" w:themeFill="accent3" w:themeFillTint="33"/>
+        <w:spacing w:before="150" w:after="150"/>
+        <w:rPr>
+          <w:rStyle w:val="HTMLCode"/>
+          <w:rFonts w:ascii="Consolas" w:hAnsi="Consolas"/>
+          <w:color w:val="37352F"/>
+          <w:spacing w:val="-2"/>
+        </w:rPr>
+      </w:pPr>
+      <w:r>
+        <w:rPr>
+          <w:rStyle w:val="HTMLCode"/>
+          <w:rFonts w:ascii="Consolas" w:hAnsi="Consolas"/>
+          <w:color w:val="37352F"/>
+          <w:spacing w:val="-2"/>
+        </w:rPr>
+        <w:t xml:space="preserve">        &lt;!--spring mvc, rest--&gt;</w:t>
+      </w:r>
+    </w:p>
+    <w:p>
+      <w:pPr>
+        <w:pStyle w:val="HTMLPreformatted"/>
+        <w:shd w:val="clear" w:color="auto" w:fill="EDEDED" w:themeFill="accent3" w:themeFillTint="33"/>
+        <w:spacing w:before="150" w:after="150"/>
+        <w:rPr>
+          <w:rStyle w:val="HTMLCode"/>
+          <w:rFonts w:ascii="Consolas" w:hAnsi="Consolas"/>
+          <w:color w:val="37352F"/>
+          <w:spacing w:val="-2"/>
+        </w:rPr>
+      </w:pPr>
+      <w:r>
+        <w:rPr>
+          <w:rStyle w:val="HTMLCode"/>
+          <w:rFonts w:ascii="Consolas" w:hAnsi="Consolas"/>
+          <w:color w:val="37352F"/>
+          <w:spacing w:val="-2"/>
+        </w:rPr>
+        <w:t xml:space="preserve">        &lt;dependency&gt;</w:t>
+      </w:r>
+    </w:p>
+    <w:p>
+      <w:pPr>
+        <w:pStyle w:val="HTMLPreformatted"/>
+        <w:shd w:val="clear" w:color="auto" w:fill="EDEDED" w:themeFill="accent3" w:themeFillTint="33"/>
+        <w:spacing w:before="150" w:after="150"/>
+        <w:rPr>
+          <w:rStyle w:val="HTMLCode"/>
+          <w:rFonts w:ascii="Consolas" w:hAnsi="Consolas"/>
+          <w:color w:val="37352F"/>
+          <w:spacing w:val="-2"/>
+        </w:rPr>
+      </w:pPr>
+      <w:r>
+        <w:rPr>
+          <w:rStyle w:val="HTMLCode"/>
+          <w:rFonts w:ascii="Consolas" w:hAnsi="Consolas"/>
+          <w:color w:val="37352F"/>
+          <w:spacing w:val="-2"/>
+        </w:rPr>
+        <w:t xml:space="preserve">            &lt;groupId&gt;org.springframework.boot&lt;/groupId&gt;</w:t>
+      </w:r>
+    </w:p>
+    <w:p>
+      <w:pPr>
+        <w:pStyle w:val="HTMLPreformatted"/>
+        <w:shd w:val="clear" w:color="auto" w:fill="EDEDED" w:themeFill="accent3" w:themeFillTint="33"/>
+        <w:spacing w:before="150" w:after="150"/>
+        <w:rPr>
+          <w:rStyle w:val="HTMLCode"/>
+          <w:rFonts w:ascii="Consolas" w:hAnsi="Consolas"/>
+          <w:color w:val="37352F"/>
+          <w:spacing w:val="-2"/>
+        </w:rPr>
+      </w:pPr>
+      <w:r>
+        <w:rPr>
+          <w:rStyle w:val="HTMLCode"/>
+          <w:rFonts w:ascii="Consolas" w:hAnsi="Consolas"/>
+          <w:color w:val="37352F"/>
+          <w:spacing w:val="-2"/>
+        </w:rPr>
+        <w:t xml:space="preserve">            &lt;artifactId&gt;spring-boot-starter-web&lt;/artifactId&gt;</w:t>
+      </w:r>
+    </w:p>
+    <w:p>
+      <w:pPr>
+        <w:pStyle w:val="HTMLPreformatted"/>
+        <w:shd w:val="clear" w:color="auto" w:fill="EDEDED" w:themeFill="accent3" w:themeFillTint="33"/>
+        <w:spacing w:before="150" w:after="150"/>
+        <w:rPr>
+          <w:rStyle w:val="HTMLCode"/>
+          <w:rFonts w:ascii="Consolas" w:hAnsi="Consolas"/>
+          <w:color w:val="37352F"/>
+          <w:spacing w:val="-2"/>
+        </w:rPr>
+      </w:pPr>
+      <w:r>
+        <w:rPr>
+          <w:rStyle w:val="HTMLCode"/>
+          <w:rFonts w:ascii="Consolas" w:hAnsi="Consolas"/>
+          <w:color w:val="37352F"/>
+          <w:spacing w:val="-2"/>
+        </w:rPr>
+        <w:t xml:space="preserve">        &lt;/dependency&gt;</w:t>
+      </w:r>
+    </w:p>
+    <w:p>
+      <w:pPr>
+        <w:pStyle w:val="HTMLPreformatted"/>
+        <w:shd w:val="clear" w:color="auto" w:fill="EDEDED" w:themeFill="accent3" w:themeFillTint="33"/>
+        <w:spacing w:before="150" w:after="150"/>
+        <w:rPr>
+          <w:rStyle w:val="HTMLCode"/>
+          <w:rFonts w:ascii="Consolas" w:hAnsi="Consolas"/>
+          <w:color w:val="37352F"/>
+          <w:spacing w:val="-2"/>
+        </w:rPr>
+      </w:pPr>
+      <w:r>
+        <w:rPr>
+          <w:rStyle w:val="HTMLCode"/>
+          <w:rFonts w:ascii="Consolas" w:hAnsi="Consolas"/>
+          <w:color w:val="37352F"/>
+          <w:spacing w:val="-2"/>
+        </w:rPr>
+        <w:t xml:space="preserve">    &lt;/dependencies&gt;</w:t>
+      </w:r>
+    </w:p>
+    <w:p>
+      <w:pPr>
+        <w:pStyle w:val="HTMLPreformatted"/>
+        <w:shd w:val="clear" w:color="auto" w:fill="EDEDED" w:themeFill="accent3" w:themeFillTint="33"/>
+        <w:spacing w:before="150" w:after="150"/>
+        <w:rPr>
+          <w:rStyle w:val="HTMLCode"/>
+          <w:rFonts w:ascii="Consolas" w:hAnsi="Consolas"/>
+          <w:color w:val="37352F"/>
+          <w:spacing w:val="-2"/>
+        </w:rPr>
+      </w:pPr>
+      <w:r>
+        <w:rPr>
+          <w:rStyle w:val="HTMLCode"/>
+          <w:rFonts w:ascii="Consolas" w:hAnsi="Consolas"/>
+          <w:color w:val="37352F"/>
+          <w:spacing w:val="-2"/>
+        </w:rPr>
+        <w:t xml:space="preserve">    &lt;build&gt;</w:t>
+      </w:r>
+    </w:p>
+    <w:p>
+      <w:pPr>
+        <w:pStyle w:val="HTMLPreformatted"/>
+        <w:shd w:val="clear" w:color="auto" w:fill="EDEDED" w:themeFill="accent3" w:themeFillTint="33"/>
+        <w:spacing w:before="150" w:after="150"/>
+        <w:rPr>
+          <w:rStyle w:val="HTMLCode"/>
+          <w:rFonts w:ascii="Consolas" w:hAnsi="Consolas"/>
+          <w:color w:val="37352F"/>
+          <w:spacing w:val="-2"/>
+        </w:rPr>
+      </w:pPr>
+      <w:r>
+        <w:rPr>
+          <w:rStyle w:val="HTMLCode"/>
+          <w:rFonts w:ascii="Consolas" w:hAnsi="Consolas"/>
+          <w:color w:val="37352F"/>
+          <w:spacing w:val="-2"/>
+        </w:rPr>
+        <w:t xml:space="preserve">        &lt;plugins&gt;</w:t>
+      </w:r>
+    </w:p>
+    <w:p>
+      <w:pPr>
+        <w:pStyle w:val="HTMLPreformatted"/>
+        <w:shd w:val="clear" w:color="auto" w:fill="EDEDED" w:themeFill="accent3" w:themeFillTint="33"/>
+        <w:spacing w:before="150" w:after="150"/>
+        <w:rPr>
+          <w:rStyle w:val="HTMLCode"/>
+          <w:rFonts w:ascii="Consolas" w:hAnsi="Consolas"/>
+          <w:color w:val="37352F"/>
+          <w:spacing w:val="-2"/>
+        </w:rPr>
+      </w:pPr>
+      <w:r>
+        <w:rPr>
+          <w:rStyle w:val="HTMLCode"/>
+          <w:rFonts w:ascii="Consolas" w:hAnsi="Consolas"/>
+          <w:color w:val="37352F"/>
+          <w:spacing w:val="-2"/>
+        </w:rPr>
+        <w:t xml:space="preserve">        &lt;plugin&gt;</w:t>
+      </w:r>
+    </w:p>
+    <w:p>
+      <w:pPr>
+        <w:pStyle w:val="HTMLPreformatted"/>
+        <w:shd w:val="clear" w:color="auto" w:fill="EDEDED" w:themeFill="accent3" w:themeFillTint="33"/>
+        <w:spacing w:before="150" w:after="150"/>
+        <w:rPr>
+          <w:rStyle w:val="HTMLCode"/>
+          <w:rFonts w:ascii="Consolas" w:hAnsi="Consolas"/>
+          <w:color w:val="37352F"/>
+          <w:spacing w:val="-2"/>
+        </w:rPr>
+      </w:pPr>
+      <w:r>
+        <w:rPr>
+          <w:rStyle w:val="HTMLCode"/>
+          <w:rFonts w:ascii="Consolas" w:hAnsi="Consolas"/>
+          <w:color w:val="37352F"/>
+          <w:spacing w:val="-2"/>
+        </w:rPr>
+        <w:lastRenderedPageBreak/>
+        <w:t xml:space="preserve">            &lt;groupId&gt;org.springframework.boot&lt;/groupId&gt;</w:t>
+      </w:r>
+    </w:p>
+    <w:p>
+      <w:pPr>
+        <w:pStyle w:val="HTMLPreformatted"/>
+        <w:shd w:val="clear" w:color="auto" w:fill="EDEDED" w:themeFill="accent3" w:themeFillTint="33"/>
+        <w:spacing w:before="150" w:after="150"/>
+        <w:rPr>
+          <w:rStyle w:val="HTMLCode"/>
+          <w:rFonts w:ascii="Consolas" w:hAnsi="Consolas"/>
+          <w:color w:val="37352F"/>
+          <w:spacing w:val="-2"/>
+        </w:rPr>
+      </w:pPr>
+      <w:r>
+        <w:rPr>
+          <w:rStyle w:val="HTMLCode"/>
+          <w:rFonts w:ascii="Consolas" w:hAnsi="Consolas"/>
+          <w:color w:val="37352F"/>
+          <w:spacing w:val="-2"/>
+        </w:rPr>
+        <w:t xml:space="preserve">            &lt;artifactId&gt;spring-boot-maven-plugin&lt;/artifactId&gt;</w:t>
+      </w:r>
+    </w:p>
+    <w:p>
+      <w:pPr>
+        <w:pStyle w:val="HTMLPreformatted"/>
+        <w:shd w:val="clear" w:color="auto" w:fill="EDEDED" w:themeFill="accent3" w:themeFillTint="33"/>
+        <w:spacing w:before="150" w:after="150"/>
+        <w:rPr>
+          <w:rStyle w:val="HTMLCode"/>
+          <w:rFonts w:ascii="Consolas" w:hAnsi="Consolas"/>
+          <w:color w:val="37352F"/>
+          <w:spacing w:val="-2"/>
+        </w:rPr>
+      </w:pPr>
+      <w:r>
+        <w:rPr>
+          <w:rStyle w:val="HTMLCode"/>
+          <w:rFonts w:ascii="Consolas" w:hAnsi="Consolas"/>
+          <w:color w:val="37352F"/>
+          <w:spacing w:val="-2"/>
+        </w:rPr>
+        <w:t xml:space="preserve">        &lt;/plugin&gt;</w:t>
+      </w:r>
+    </w:p>
+    <w:p>
+      <w:pPr>
+        <w:pStyle w:val="HTMLPreformatted"/>
+        <w:shd w:val="clear" w:color="auto" w:fill="EDEDED" w:themeFill="accent3" w:themeFillTint="33"/>
+        <w:spacing w:before="150" w:after="150"/>
+        <w:rPr>
+          <w:rStyle w:val="HTMLCode"/>
+          <w:rFonts w:ascii="Consolas" w:hAnsi="Consolas"/>
+          <w:color w:val="37352F"/>
+          <w:spacing w:val="-2"/>
+        </w:rPr>
+      </w:pPr>
+      <w:r>
+        <w:rPr>
+          <w:rStyle w:val="HTMLCode"/>
+          <w:rFonts w:ascii="Consolas" w:hAnsi="Consolas"/>
+          <w:color w:val="37352F"/>
+          <w:spacing w:val="-2"/>
+        </w:rPr>
+        <w:t xml:space="preserve">        &lt;/plugins&gt;</w:t>
+      </w:r>
+    </w:p>
+    <w:p>
+      <w:pPr>
+        <w:pStyle w:val="HTMLPreformatted"/>
+        <w:shd w:val="clear" w:color="auto" w:fill="EDEDED" w:themeFill="accent3" w:themeFillTint="33"/>
+        <w:spacing w:before="150" w:after="150"/>
+        <w:rPr>
+          <w:rStyle w:val="HTMLCode"/>
+          <w:rFonts w:ascii="Consolas" w:hAnsi="Consolas"/>
+          <w:color w:val="37352F"/>
+          <w:spacing w:val="-2"/>
+        </w:rPr>
+      </w:pPr>
+      <w:r>
+        <w:rPr>
+          <w:rStyle w:val="HTMLCode"/>
+          <w:rFonts w:ascii="Consolas" w:hAnsi="Consolas"/>
+          <w:color w:val="37352F"/>
+          <w:spacing w:val="-2"/>
+        </w:rPr>
+        <w:t xml:space="preserve">    &lt;/build&gt;</w:t>
+      </w:r>
+    </w:p>
+    <w:p>
+      <w:pPr>
+        <w:pStyle w:val="HTMLPreformatted"/>
+        <w:shd w:val="clear" w:color="auto" w:fill="EDEDED" w:themeFill="accent3" w:themeFillTint="33"/>
+        <w:spacing w:before="150" w:after="150"/>
+        <w:rPr>
+          <w:rFonts w:ascii="Consolas" w:hAnsi="Consolas"/>
+          <w:color w:val="000000"/>
+          <w:spacing w:val="-2"/>
+          <w:sz w:val="24"/>
+          <w:szCs w:val="24"/>
+        </w:rPr>
+      </w:pPr>
+      <w:r>
+        <w:rPr>
+          <w:rStyle w:val="HTMLCode"/>
+          <w:rFonts w:ascii="Consolas" w:hAnsi="Consolas"/>
+          <w:color w:val="37352F"/>
+          <w:spacing w:val="-2"/>
+        </w:rPr>
+        <w:t>&lt;/project&gt;</w:t>
+      </w:r>
+    </w:p>
+    <w:p>
+      <w:pPr>
+        <w:rPr>
+          <w:color w:val="FF0000"/>
+          <w:lang w:val="en-US" w:eastAsia="vi-VN"/>
+        </w:rPr>
+      </w:pPr>
+    </w:p>
+    <w:p>
+      <w:pPr>
+        <w:rPr>
+          <w:b/>
+          <w:bCs/>
+          <w:lang w:val="en-US" w:eastAsia="vi-VN"/>
+        </w:rPr>
+      </w:pPr>
+      <w:r>
+        <w:rPr>
+          <w:lang w:val="en-US" w:eastAsia="vi-VN"/>
+        </w:rPr>
+        <w:t xml:space="preserve">2, </w:t>
+      </w:r>
+      <w:r>
+        <w:rPr>
+          <w:b/>
+          <w:bCs/>
+          <w:lang w:val="en-US" w:eastAsia="vi-VN"/>
+        </w:rPr>
+        <w:t>@PostConstruct</w:t>
+      </w:r>
+    </w:p>
+    <w:p>
+      <w:pPr>
+        <w:pStyle w:val="ListParagraph"/>
+        <w:numPr>
+          <w:ilvl w:val="0"/>
+          <w:numId w:val="5"/>
+        </w:numPr>
+        <w:rPr>
+          <w:b/>
+          <w:bCs/>
+          <w:lang w:val="en-US" w:eastAsia="vi-VN"/>
+        </w:rPr>
+      </w:pPr>
+      <w:r>
+        <w:rPr>
+          <w:color w:val="FF0000"/>
+          <w:lang w:val="en-US" w:eastAsia="vi-VN"/>
+        </w:rPr>
+        <w:t xml:space="preserve">@PostConstruct </w:t>
+      </w:r>
+      <w:r>
+        <w:rPr>
+          <w:lang w:val="en-US" w:eastAsia="vi-VN"/>
+        </w:rPr>
+        <w:t xml:space="preserve">được đánh dấu trên một method duy nhất bên trong </w:t>
+      </w:r>
+      <w:r>
+        <w:rPr>
+          <w:color w:val="FF0000"/>
+          <w:lang w:val="en-US" w:eastAsia="vi-VN"/>
+        </w:rPr>
+        <w:t>Bean</w:t>
+      </w:r>
+      <w:r>
+        <w:rPr>
+          <w:lang w:val="en-US" w:eastAsia="vi-VN"/>
+        </w:rPr>
+        <w:t>.</w:t>
+      </w:r>
+    </w:p>
+    <w:p>
+      <w:pPr>
+        <w:pStyle w:val="ListParagraph"/>
+        <w:numPr>
+          <w:ilvl w:val="0"/>
+          <w:numId w:val="5"/>
+        </w:numPr>
+        <w:rPr>
+          <w:b/>
+          <w:bCs/>
+          <w:lang w:val="en-US" w:eastAsia="vi-VN"/>
+        </w:rPr>
+      </w:pPr>
+      <w:r>
+        <w:rPr>
+          <w:lang w:val="en-US" w:eastAsia="vi-VN"/>
+        </w:rPr>
+        <w:t xml:space="preserve"> </w:t>
+      </w:r>
+      <w:r>
+        <w:rPr>
+          <w:color w:val="FF0000"/>
+          <w:lang w:val="en-US" w:eastAsia="vi-VN"/>
+        </w:rPr>
+        <w:t xml:space="preserve">IoC Container </w:t>
+      </w:r>
+      <w:r>
+        <w:rPr>
+          <w:lang w:val="en-US" w:eastAsia="vi-VN"/>
+        </w:rPr>
+        <w:t xml:space="preserve">hoặc </w:t>
+      </w:r>
+      <w:r>
+        <w:rPr>
+          <w:color w:val="FF0000"/>
+          <w:lang w:val="en-US" w:eastAsia="vi-VN"/>
+        </w:rPr>
+        <w:t xml:space="preserve">ApplicationContext </w:t>
+      </w:r>
+      <w:r>
+        <w:rPr>
+          <w:lang w:val="en-US" w:eastAsia="vi-VN"/>
+        </w:rPr>
+        <w:t xml:space="preserve">sẽ gọi hàm này sau khi một </w:t>
+      </w:r>
+      <w:r>
+        <w:rPr>
+          <w:color w:val="FF0000"/>
+          <w:lang w:val="en-US" w:eastAsia="vi-VN"/>
+        </w:rPr>
+        <w:t xml:space="preserve">Bean </w:t>
+      </w:r>
+      <w:r>
+        <w:rPr>
+          <w:lang w:val="en-US" w:eastAsia="vi-VN"/>
+        </w:rPr>
+        <w:t>được tạo ra và quản lý</w:t>
+      </w:r>
+      <w:r>
+        <w:rPr>
+          <w:lang w:val="en-US" w:eastAsia="vi-VN"/>
+        </w:rPr>
+        <w:t>.</w:t>
+      </w:r>
+    </w:p>
+    <w:p>
+      <w:pPr>
+        <w:rPr>
+          <w:lang w:val="en-US" w:eastAsia="vi-VN"/>
+        </w:rPr>
+      </w:pPr>
+    </w:p>
+    <w:p>
+      <w:pPr>
+        <w:pStyle w:val="HTMLPreformatted"/>
+        <w:shd w:val="clear" w:color="auto" w:fill="EDEDED" w:themeFill="accent3" w:themeFillTint="33"/>
+        <w:spacing w:before="150" w:after="150"/>
+        <w:rPr>
+          <w:rStyle w:val="HTMLCode"/>
+          <w:rFonts w:ascii="Consolas" w:hAnsi="Consolas"/>
+          <w:color w:val="37352F"/>
+          <w:spacing w:val="-2"/>
+        </w:rPr>
+      </w:pPr>
+      <w:r>
+        <w:rPr>
+          <w:rStyle w:val="HTMLCode"/>
+          <w:rFonts w:ascii="Consolas" w:hAnsi="Consolas"/>
+          <w:color w:val="37352F"/>
+          <w:spacing w:val="-2"/>
+        </w:rPr>
+        <w:t>@Component</w:t>
+      </w:r>
+    </w:p>
+    <w:p>
+      <w:pPr>
+        <w:pStyle w:val="HTMLPreformatted"/>
+        <w:shd w:val="clear" w:color="auto" w:fill="EDEDED" w:themeFill="accent3" w:themeFillTint="33"/>
+        <w:spacing w:before="150" w:after="150"/>
+        <w:rPr>
+          <w:rStyle w:val="HTMLCode"/>
+          <w:rFonts w:ascii="Consolas" w:hAnsi="Consolas"/>
+          <w:color w:val="37352F"/>
+          <w:spacing w:val="-2"/>
+        </w:rPr>
+      </w:pPr>
+      <w:r>
+        <w:rPr>
+          <w:rStyle w:val="HTMLCode"/>
+          <w:rFonts w:ascii="Consolas" w:hAnsi="Consolas"/>
+          <w:color w:val="37352F"/>
+          <w:spacing w:val="-2"/>
+        </w:rPr>
+        <w:t>public class Girl {</w:t>
+      </w:r>
+    </w:p>
+    <w:p>
+      <w:pPr>
+        <w:pStyle w:val="HTMLPreformatted"/>
+        <w:shd w:val="clear" w:color="auto" w:fill="EDEDED" w:themeFill="accent3" w:themeFillTint="33"/>
+        <w:spacing w:before="150" w:after="150"/>
+        <w:rPr>
+          <w:rStyle w:val="HTMLCode"/>
+          <w:rFonts w:ascii="Consolas" w:hAnsi="Consolas"/>
+          <w:color w:val="37352F"/>
+          <w:spacing w:val="-2"/>
+        </w:rPr>
+      </w:pPr>
+    </w:p>
+    <w:p>
+      <w:pPr>
+        <w:pStyle w:val="HTMLPreformatted"/>
+        <w:shd w:val="clear" w:color="auto" w:fill="EDEDED" w:themeFill="accent3" w:themeFillTint="33"/>
+        <w:spacing w:before="150" w:after="150"/>
+        <w:rPr>
+          <w:rStyle w:val="HTMLCode"/>
+          <w:rFonts w:ascii="Consolas" w:hAnsi="Consolas"/>
+          <w:color w:val="37352F"/>
+          <w:spacing w:val="-2"/>
+        </w:rPr>
+      </w:pPr>
+      <w:r>
+        <w:rPr>
+          <w:rStyle w:val="HTMLCode"/>
+          <w:rFonts w:ascii="Consolas" w:hAnsi="Consolas"/>
+          <w:color w:val="37352F"/>
+          <w:spacing w:val="-2"/>
+        </w:rPr>
+        <w:t xml:space="preserve">    @PostConstruct</w:t>
+      </w:r>
+    </w:p>
+    <w:p>
+      <w:pPr>
+        <w:pStyle w:val="HTMLPreformatted"/>
+        <w:shd w:val="clear" w:color="auto" w:fill="EDEDED" w:themeFill="accent3" w:themeFillTint="33"/>
+        <w:spacing w:before="150" w:after="150"/>
+        <w:rPr>
+          <w:rStyle w:val="HTMLCode"/>
+          <w:rFonts w:ascii="Consolas" w:hAnsi="Consolas"/>
+          <w:color w:val="37352F"/>
+          <w:spacing w:val="-2"/>
+        </w:rPr>
+      </w:pPr>
+      <w:r>
+        <w:rPr>
+          <w:rStyle w:val="HTMLCode"/>
+          <w:rFonts w:ascii="Consolas" w:hAnsi="Consolas"/>
+          <w:color w:val="37352F"/>
+          <w:spacing w:val="-2"/>
+        </w:rPr>
+        <w:t xml:space="preserve">    public void postConstruct(){</w:t>
+      </w:r>
+    </w:p>
+    <w:p>
+      <w:pPr>
+        <w:pStyle w:val="HTMLPreformatted"/>
+        <w:shd w:val="clear" w:color="auto" w:fill="EDEDED" w:themeFill="accent3" w:themeFillTint="33"/>
+        <w:spacing w:before="150" w:after="150"/>
+        <w:rPr>
+          <w:rStyle w:val="HTMLCode"/>
+          <w:rFonts w:ascii="Consolas" w:hAnsi="Consolas"/>
+          <w:color w:val="37352F"/>
+          <w:spacing w:val="-2"/>
+        </w:rPr>
+      </w:pPr>
+      <w:r>
+        <w:rPr>
+          <w:rStyle w:val="HTMLCode"/>
+          <w:rFonts w:ascii="Consolas" w:hAnsi="Consolas"/>
+          <w:color w:val="37352F"/>
+          <w:spacing w:val="-2"/>
+        </w:rPr>
+        <w:t xml:space="preserve">        System.out.println("\t&gt;&gt; Đối tượng Girl sau khi khởi tạo xong sẽ chạy hàm này");</w:t>
+      </w:r>
+    </w:p>
+    <w:p>
+      <w:pPr>
+        <w:pStyle w:val="HTMLPreformatted"/>
+        <w:shd w:val="clear" w:color="auto" w:fill="EDEDED" w:themeFill="accent3" w:themeFillTint="33"/>
+        <w:spacing w:before="150" w:after="150"/>
+        <w:rPr>
+          <w:rStyle w:val="HTMLCode"/>
+          <w:rFonts w:ascii="Consolas" w:hAnsi="Consolas"/>
+          <w:color w:val="37352F"/>
+          <w:spacing w:val="-2"/>
+        </w:rPr>
+      </w:pPr>
+      <w:r>
+        <w:rPr>
+          <w:rStyle w:val="HTMLCode"/>
+          <w:rFonts w:ascii="Consolas" w:hAnsi="Consolas"/>
+          <w:color w:val="37352F"/>
+          <w:spacing w:val="-2"/>
+        </w:rPr>
+        <w:t xml:space="preserve">    }</w:t>
+      </w:r>
+    </w:p>
+    <w:p>
+      <w:pPr>
+        <w:pStyle w:val="HTMLPreformatted"/>
+        <w:shd w:val="clear" w:color="auto" w:fill="EDEDED" w:themeFill="accent3" w:themeFillTint="33"/>
+        <w:spacing w:before="150" w:after="150"/>
+        <w:rPr>
+          <w:rFonts w:ascii="Consolas" w:hAnsi="Consolas"/>
+          <w:color w:val="000000"/>
+          <w:spacing w:val="-2"/>
+          <w:sz w:val="24"/>
+          <w:szCs w:val="24"/>
+        </w:rPr>
+      </w:pPr>
+      <w:r>
+        <w:rPr>
+          <w:rStyle w:val="HTMLCode"/>
+          <w:rFonts w:ascii="Consolas" w:hAnsi="Consolas"/>
+          <w:color w:val="37352F"/>
+          <w:spacing w:val="-2"/>
+        </w:rPr>
+        <w:t>}</w:t>
+      </w:r>
+    </w:p>
+    <w:p>
+      <w:pPr>
+        <w:rPr>
+          <w:b/>
+          <w:bCs/>
+          <w:lang w:val="en-US" w:eastAsia="vi-VN"/>
+        </w:rPr>
+      </w:pPr>
+    </w:p>
+    <w:p>
+      <w:pPr>
+        <w:rPr>
+          <w:lang w:val="en-US" w:eastAsia="vi-VN"/>
+        </w:rPr>
+      </w:pPr>
+      <w:r>
+        <w:rPr>
+          <w:lang w:val="en-US" w:eastAsia="vi-VN"/>
+        </w:rPr>
+        <w:t>3, @PreDestroy</w:t>
+      </w:r>
+    </w:p>
+    <w:p>
+      <w:pPr>
+        <w:pStyle w:val="ListParagraph"/>
+        <w:numPr>
+          <w:ilvl w:val="0"/>
+          <w:numId w:val="5"/>
+        </w:numPr>
+        <w:rPr>
+          <w:lang w:val="en-US" w:eastAsia="vi-VN"/>
+        </w:rPr>
+      </w:pPr>
+      <w:r>
+        <w:rPr>
+          <w:color w:val="FF0000"/>
+          <w:lang w:val="en-US" w:eastAsia="vi-VN"/>
+        </w:rPr>
+        <w:t xml:space="preserve">@PreDestroy </w:t>
+      </w:r>
+      <w:r>
+        <w:rPr>
+          <w:lang w:val="en-US" w:eastAsia="vi-VN"/>
+        </w:rPr>
+        <w:t xml:space="preserve">được đánh dấu trên một method duy nhất bên trong </w:t>
+      </w:r>
+      <w:r>
+        <w:rPr>
+          <w:color w:val="FF0000"/>
+          <w:lang w:val="en-US" w:eastAsia="vi-VN"/>
+        </w:rPr>
+        <w:t>Bean</w:t>
+      </w:r>
+      <w:r>
+        <w:rPr>
+          <w:lang w:val="en-US" w:eastAsia="vi-VN"/>
+        </w:rPr>
+        <w:t xml:space="preserve">. </w:t>
+      </w:r>
+      <w:r>
+        <w:rPr>
+          <w:color w:val="FF0000"/>
+          <w:lang w:val="en-US" w:eastAsia="vi-VN"/>
+        </w:rPr>
+        <w:t>IoC Container</w:t>
+      </w:r>
+      <w:r>
+        <w:rPr>
+          <w:lang w:val="en-US" w:eastAsia="vi-VN"/>
+        </w:rPr>
+        <w:t xml:space="preserve"> hoặc </w:t>
+      </w:r>
+      <w:r>
+        <w:rPr>
+          <w:color w:val="FF0000"/>
+          <w:lang w:val="en-US" w:eastAsia="vi-VN"/>
+        </w:rPr>
+        <w:t xml:space="preserve">ApplicationContext </w:t>
+      </w:r>
+      <w:r>
+        <w:rPr>
+          <w:lang w:val="en-US" w:eastAsia="vi-VN"/>
+        </w:rPr>
+        <w:t xml:space="preserve">sẽ gọi hàm này trước khi một </w:t>
+      </w:r>
+      <w:r>
+        <w:rPr>
+          <w:color w:val="FF0000"/>
+          <w:lang w:val="en-US" w:eastAsia="vi-VN"/>
+        </w:rPr>
+        <w:t xml:space="preserve">Bean </w:t>
+      </w:r>
+      <w:r>
+        <w:rPr>
+          <w:lang w:val="en-US" w:eastAsia="vi-VN"/>
+        </w:rPr>
+        <w:t>bị xóa hoặc không được quản lý nữa.</w:t>
+      </w:r>
+    </w:p>
+    <w:p>
+      <w:pPr>
+        <w:rPr>
+          <w:lang w:val="en-US" w:eastAsia="vi-VN"/>
+        </w:rPr>
+      </w:pPr>
+    </w:p>
+    <w:p>
+      <w:pPr>
+        <w:pStyle w:val="HTMLPreformatted"/>
+        <w:shd w:val="clear" w:color="auto" w:fill="EDEDED" w:themeFill="accent3" w:themeFillTint="33"/>
+        <w:spacing w:before="150" w:after="150"/>
+        <w:rPr>
+          <w:rStyle w:val="HTMLCode"/>
+          <w:rFonts w:ascii="Consolas" w:hAnsi="Consolas"/>
+          <w:color w:val="37352F"/>
+          <w:spacing w:val="-2"/>
+        </w:rPr>
+      </w:pPr>
+      <w:r>
+        <w:rPr>
+          <w:rStyle w:val="token"/>
+          <w:rFonts w:ascii="Consolas" w:hAnsi="Consolas"/>
+          <w:color w:val="999999"/>
+          <w:spacing w:val="-2"/>
+        </w:rPr>
+        <w:t>@Component</w:t>
+      </w:r>
+    </w:p>
+    <w:p>
+      <w:pPr>
+        <w:pStyle w:val="HTMLPreformatted"/>
+        <w:shd w:val="clear" w:color="auto" w:fill="EDEDED" w:themeFill="accent3" w:themeFillTint="33"/>
+        <w:spacing w:before="150" w:after="150"/>
+        <w:rPr>
+          <w:rStyle w:val="HTMLCode"/>
+          <w:rFonts w:ascii="Consolas" w:hAnsi="Consolas"/>
+          <w:color w:val="37352F"/>
+          <w:spacing w:val="-2"/>
+        </w:rPr>
+      </w:pPr>
+      <w:r>
+        <w:rPr>
+          <w:rStyle w:val="token"/>
+          <w:rFonts w:ascii="Consolas" w:hAnsi="Consolas"/>
+          <w:color w:val="0077AA"/>
+          <w:spacing w:val="-2"/>
+        </w:rPr>
+        <w:t>public</w:t>
+      </w:r>
+      <w:r>
+        <w:rPr>
+          <w:rStyle w:val="HTMLCode"/>
+          <w:rFonts w:ascii="Consolas" w:hAnsi="Consolas"/>
+          <w:color w:val="37352F"/>
+          <w:spacing w:val="-2"/>
+        </w:rPr>
+        <w:t xml:space="preserve"> </w:t>
+      </w:r>
+      <w:r>
+        <w:rPr>
+          <w:rStyle w:val="token"/>
+          <w:rFonts w:ascii="Consolas" w:hAnsi="Consolas"/>
+          <w:color w:val="0077AA"/>
+          <w:spacing w:val="-2"/>
+        </w:rPr>
+        <w:t>class</w:t>
+      </w:r>
+      <w:r>
+        <w:rPr>
+          <w:rStyle w:val="HTMLCode"/>
+          <w:rFonts w:ascii="Consolas" w:hAnsi="Consolas"/>
+          <w:color w:val="37352F"/>
+          <w:spacing w:val="-2"/>
+        </w:rPr>
+        <w:t xml:space="preserve"> </w:t>
+      </w:r>
+      <w:r>
+        <w:rPr>
+          <w:rStyle w:val="token"/>
+          <w:rFonts w:ascii="Consolas" w:hAnsi="Consolas"/>
+          <w:color w:val="DD4A68"/>
+          <w:spacing w:val="-2"/>
+        </w:rPr>
+        <w:t>Girl</w:t>
+      </w:r>
+      <w:r>
+        <w:rPr>
+          <w:rStyle w:val="HTMLCode"/>
+          <w:rFonts w:ascii="Consolas" w:hAnsi="Consolas"/>
+          <w:color w:val="37352F"/>
+          <w:spacing w:val="-2"/>
+        </w:rPr>
+        <w:t xml:space="preserve"> </w:t>
+      </w:r>
+      <w:r>
+        <w:rPr>
+          <w:rStyle w:val="token"/>
+          <w:rFonts w:ascii="Consolas" w:hAnsi="Consolas"/>
+          <w:color w:val="999999"/>
+          <w:spacing w:val="-2"/>
+        </w:rPr>
+        <w:t>{</w:t>
+      </w:r>
+    </w:p>
+    <w:p>
+      <w:pPr>
+        <w:pStyle w:val="HTMLPreformatted"/>
+        <w:shd w:val="clear" w:color="auto" w:fill="EDEDED" w:themeFill="accent3" w:themeFillTint="33"/>
+        <w:spacing w:before="150" w:after="150"/>
+        <w:rPr>
+          <w:rStyle w:val="HTMLCode"/>
+          <w:rFonts w:ascii="Consolas" w:hAnsi="Consolas"/>
+          <w:color w:val="37352F"/>
+          <w:spacing w:val="-2"/>
+        </w:rPr>
+      </w:pPr>
+    </w:p>
+    <w:p>
+      <w:pPr>
+        <w:pStyle w:val="HTMLPreformatted"/>
+        <w:shd w:val="clear" w:color="auto" w:fill="EDEDED" w:themeFill="accent3" w:themeFillTint="33"/>
+        <w:spacing w:before="150" w:after="150"/>
+        <w:rPr>
+          <w:rStyle w:val="HTMLCode"/>
+          <w:rFonts w:ascii="Consolas" w:hAnsi="Consolas"/>
+          <w:color w:val="37352F"/>
+          <w:spacing w:val="-2"/>
+        </w:rPr>
+      </w:pPr>
+      <w:r>
+        <w:rPr>
+          <w:rStyle w:val="HTMLCode"/>
+          <w:rFonts w:ascii="Consolas" w:hAnsi="Consolas"/>
+          <w:color w:val="37352F"/>
+          <w:spacing w:val="-2"/>
+        </w:rPr>
+        <w:t xml:space="preserve">    </w:t>
+      </w:r>
+      <w:r>
+        <w:rPr>
+          <w:rStyle w:val="token"/>
+          <w:rFonts w:ascii="Consolas" w:hAnsi="Consolas"/>
+          <w:color w:val="999999"/>
+          <w:spacing w:val="-2"/>
+        </w:rPr>
+        <w:t>@PreDestroy</w:t>
+      </w:r>
+    </w:p>
+    <w:p>
+      <w:pPr>
+        <w:pStyle w:val="HTMLPreformatted"/>
+        <w:shd w:val="clear" w:color="auto" w:fill="EDEDED" w:themeFill="accent3" w:themeFillTint="33"/>
+        <w:spacing w:before="150" w:after="150"/>
+        <w:rPr>
+          <w:rStyle w:val="HTMLCode"/>
+          <w:rFonts w:ascii="Consolas" w:hAnsi="Consolas"/>
+          <w:color w:val="37352F"/>
+          <w:spacing w:val="-2"/>
+        </w:rPr>
+      </w:pPr>
+      <w:r>
+        <w:rPr>
+          <w:rStyle w:val="HTMLCode"/>
+          <w:rFonts w:ascii="Consolas" w:hAnsi="Consolas"/>
+          <w:color w:val="37352F"/>
+          <w:spacing w:val="-2"/>
+        </w:rPr>
+        <w:t xml:space="preserve">    </w:t>
+      </w:r>
+      <w:r>
+        <w:rPr>
+          <w:rStyle w:val="token"/>
+          <w:rFonts w:ascii="Consolas" w:hAnsi="Consolas"/>
+          <w:color w:val="0077AA"/>
+          <w:spacing w:val="-2"/>
+        </w:rPr>
+        <w:t>public</w:t>
+      </w:r>
+      <w:r>
+        <w:rPr>
+          <w:rStyle w:val="HTMLCode"/>
+          <w:rFonts w:ascii="Consolas" w:hAnsi="Consolas"/>
+          <w:color w:val="37352F"/>
+          <w:spacing w:val="-2"/>
+        </w:rPr>
+        <w:t xml:space="preserve"> </w:t>
+      </w:r>
+      <w:r>
+        <w:rPr>
+          <w:rStyle w:val="token"/>
+          <w:rFonts w:ascii="Consolas" w:hAnsi="Consolas"/>
+          <w:color w:val="0077AA"/>
+          <w:spacing w:val="-2"/>
+        </w:rPr>
+        <w:t>void</w:t>
+      </w:r>
+      <w:r>
+        <w:rPr>
+          <w:rStyle w:val="HTMLCode"/>
+          <w:rFonts w:ascii="Consolas" w:hAnsi="Consolas"/>
+          <w:color w:val="37352F"/>
+          <w:spacing w:val="-2"/>
+        </w:rPr>
+        <w:t xml:space="preserve"> </w:t>
+      </w:r>
+      <w:r>
+        <w:rPr>
+          <w:rStyle w:val="token"/>
+          <w:rFonts w:ascii="Consolas" w:hAnsi="Consolas"/>
+          <w:color w:val="DD4A68"/>
+          <w:spacing w:val="-2"/>
+        </w:rPr>
+        <w:t>preDestroy</w:t>
+      </w:r>
+      <w:r>
+        <w:rPr>
+          <w:rStyle w:val="token"/>
+          <w:rFonts w:ascii="Consolas" w:hAnsi="Consolas"/>
+          <w:color w:val="999999"/>
+          <w:spacing w:val="-2"/>
+        </w:rPr>
+        <w:t>(){</w:t>
+      </w:r>
+    </w:p>
+    <w:p>
+      <w:pPr>
+        <w:pStyle w:val="HTMLPreformatted"/>
+        <w:shd w:val="clear" w:color="auto" w:fill="EDEDED" w:themeFill="accent3" w:themeFillTint="33"/>
+        <w:spacing w:before="150" w:after="150"/>
+        <w:rPr>
+          <w:rStyle w:val="HTMLCode"/>
+          <w:rFonts w:ascii="Consolas" w:hAnsi="Consolas"/>
+          <w:color w:val="37352F"/>
+          <w:spacing w:val="-2"/>
+        </w:rPr>
+      </w:pPr>
+      <w:r>
+        <w:rPr>
+          <w:rStyle w:val="HTMLCode"/>
+          <w:rFonts w:ascii="Consolas" w:hAnsi="Consolas"/>
+          <w:color w:val="37352F"/>
+          <w:spacing w:val="-2"/>
+        </w:rPr>
+        <w:t xml:space="preserve">        </w:t>
+      </w:r>
+      <w:r>
+        <w:rPr>
+          <w:rStyle w:val="token"/>
+          <w:rFonts w:ascii="Consolas" w:hAnsi="Consolas"/>
+          <w:color w:val="DD4A68"/>
+          <w:spacing w:val="-2"/>
+        </w:rPr>
+        <w:t>System</w:t>
+      </w:r>
+      <w:r>
+        <w:rPr>
+          <w:rStyle w:val="token"/>
+          <w:rFonts w:ascii="Consolas" w:hAnsi="Consolas"/>
+          <w:color w:val="999999"/>
+          <w:spacing w:val="-2"/>
+        </w:rPr>
+        <w:t>.</w:t>
+      </w:r>
+      <w:r>
+        <w:rPr>
+          <w:rStyle w:val="HTMLCode"/>
+          <w:rFonts w:ascii="Consolas" w:hAnsi="Consolas"/>
+          <w:color w:val="37352F"/>
+          <w:spacing w:val="-2"/>
+        </w:rPr>
+        <w:t>out</w:t>
+      </w:r>
+      <w:r>
+        <w:rPr>
+          <w:rStyle w:val="token"/>
+          <w:rFonts w:ascii="Consolas" w:hAnsi="Consolas"/>
+          <w:color w:val="999999"/>
+          <w:spacing w:val="-2"/>
+        </w:rPr>
+        <w:t>.</w:t>
+      </w:r>
+      <w:r>
+        <w:rPr>
+          <w:rStyle w:val="token"/>
+          <w:rFonts w:ascii="Consolas" w:hAnsi="Consolas"/>
+          <w:color w:val="DD4A68"/>
+          <w:spacing w:val="-2"/>
+        </w:rPr>
+        <w:t>println</w:t>
+      </w:r>
+      <w:r>
+        <w:rPr>
+          <w:rStyle w:val="token"/>
+          <w:rFonts w:ascii="Consolas" w:hAnsi="Consolas"/>
+          <w:color w:val="999999"/>
+          <w:spacing w:val="-2"/>
+        </w:rPr>
+        <w:t>(</w:t>
+      </w:r>
+      <w:r>
+        <w:rPr>
+          <w:rStyle w:val="token"/>
+          <w:rFonts w:ascii="Consolas" w:hAnsi="Consolas"/>
+          <w:color w:val="669900"/>
+          <w:spacing w:val="-2"/>
+        </w:rPr>
+        <w:t>"\t&gt;&gt; Đối tượng Girl trước khi bị destroy thì chạy hàm này"</w:t>
+      </w:r>
+      <w:r>
+        <w:rPr>
+          <w:rStyle w:val="token"/>
+          <w:rFonts w:ascii="Consolas" w:hAnsi="Consolas"/>
+          <w:color w:val="999999"/>
+          <w:spacing w:val="-2"/>
+        </w:rPr>
+        <w:t>);</w:t>
+      </w:r>
+    </w:p>
+    <w:p>
+      <w:pPr>
+        <w:pStyle w:val="HTMLPreformatted"/>
+        <w:shd w:val="clear" w:color="auto" w:fill="EDEDED" w:themeFill="accent3" w:themeFillTint="33"/>
+        <w:spacing w:before="150" w:after="150"/>
+        <w:rPr>
+          <w:rStyle w:val="HTMLCode"/>
+          <w:rFonts w:ascii="Consolas" w:hAnsi="Consolas"/>
+          <w:color w:val="37352F"/>
+          <w:spacing w:val="-2"/>
+        </w:rPr>
+      </w:pPr>
+      <w:r>
+        <w:rPr>
+          <w:rStyle w:val="HTMLCode"/>
+          <w:rFonts w:ascii="Consolas" w:hAnsi="Consolas"/>
+          <w:color w:val="37352F"/>
+          <w:spacing w:val="-2"/>
+        </w:rPr>
+        <w:t xml:space="preserve">    </w:t>
+      </w:r>
+      <w:r>
+        <w:rPr>
+          <w:rStyle w:val="token"/>
+          <w:rFonts w:ascii="Consolas" w:hAnsi="Consolas"/>
+          <w:color w:val="999999"/>
+          <w:spacing w:val="-2"/>
+        </w:rPr>
+        <w:t>}</w:t>
+      </w:r>
+    </w:p>
+    <w:p>
+      <w:pPr>
+        <w:pStyle w:val="HTMLPreformatted"/>
+        <w:shd w:val="clear" w:color="auto" w:fill="EDEDED" w:themeFill="accent3" w:themeFillTint="33"/>
+        <w:spacing w:before="150" w:after="150"/>
+        <w:rPr>
+          <w:rFonts w:ascii="Consolas" w:hAnsi="Consolas"/>
+          <w:color w:val="000000"/>
+          <w:spacing w:val="-2"/>
+          <w:sz w:val="24"/>
+          <w:szCs w:val="24"/>
+        </w:rPr>
+      </w:pPr>
+      <w:r>
+        <w:rPr>
+          <w:rStyle w:val="token"/>
+          <w:rFonts w:ascii="Consolas" w:hAnsi="Consolas"/>
+          <w:color w:val="999999"/>
+          <w:spacing w:val="-2"/>
+        </w:rPr>
+        <w:t>}</w:t>
+      </w:r>
+    </w:p>
+    <w:p>
+      <w:pPr>
+        <w:rPr>
+          <w:lang w:val="en-US" w:eastAsia="vi-VN"/>
+        </w:rPr>
+      </w:pPr>
+    </w:p>
+    <w:p>
+      <w:pPr>
+        <w:rPr>
+          <w:lang w:val="en-US" w:eastAsia="vi-VN"/>
+        </w:rPr>
+      </w:pPr>
+      <w:r>
+        <w:rPr>
+          <w:lang w:val="en-US" w:eastAsia="vi-VN"/>
+        </w:rPr>
+        <w:lastRenderedPageBreak/>
+        <w:t>4, Bean Life Cycle</w:t>
+      </w:r>
+    </w:p>
+    <w:p>
+      <w:pPr>
+        <w:pStyle w:val="ListParagraph"/>
+        <w:numPr>
+          <w:ilvl w:val="0"/>
+          <w:numId w:val="5"/>
+        </w:numPr>
+        <w:rPr>
+          <w:lang w:val="en-US" w:eastAsia="vi-VN"/>
+        </w:rPr>
+      </w:pPr>
+      <w:r>
+        <w:rPr>
+          <w:lang w:val="en-US" w:eastAsia="vi-VN"/>
+        </w:rPr>
+        <w:t xml:space="preserve">Spring Boot từ thời điểm chạy lần đầu tới khi Shutdown thì các Bean nó quản lý sẽ có một vòng đời được biểu </w:t>
+      </w:r>
+      <w:r>
+        <w:rPr>
+          <w:lang w:val="en-US" w:eastAsia="vi-VN"/>
+        </w:rPr>
+        <w:t>diễn như sau</w:t>
+      </w:r>
+      <w:r>
+        <w:rPr>
+          <w:lang w:val="en-US" w:eastAsia="vi-VN"/>
+        </w:rPr>
+        <w:t>:</w:t>
+      </w:r>
+    </w:p>
+    <w:p>
+      <w:pPr>
+        <w:rPr>
+          <w:lang w:val="en-US" w:eastAsia="vi-VN"/>
+        </w:rPr>
+      </w:pPr>
+    </w:p>
+    <w:p>
+      <w:pPr>
+        <w:rPr>
+          <w:lang w:val="en-US" w:eastAsia="vi-VN"/>
+        </w:rPr>
+      </w:pPr>
+      <w:r>
+        <w:rPr>
+          <w:noProof/>
+          <w:lang w:val="en-US"/>
+        </w:rPr>
+        <w:drawing>
+          <wp:anchor distT="0" distB="0" distL="114300" distR="114300" simplePos="0" relativeHeight="251658240" behindDoc="1" locked="0" layoutInCell="1" allowOverlap="1" wp14:anchorId="6D4F4C36" wp14:editId="4E7D5C92">
+            <wp:simplePos x="0" y="0"/>
+            <wp:positionH relativeFrom="column">
+              <wp:posOffset>1333500</wp:posOffset>
+            </wp:positionH>
+            <wp:positionV relativeFrom="paragraph">
+              <wp:posOffset>68580</wp:posOffset>
+            </wp:positionV>
+            <wp:extent cx="3822700" cy="1200150"/>
+            <wp:effectExtent l="0" t="0" r="6350" b="0"/>
+            <wp:wrapTight wrapText="bothSides">
+              <wp:wrapPolygon edited="0">
+                <wp:start x="0" y="0"/>
+                <wp:lineTo x="0" y="21257"/>
+                <wp:lineTo x="21528" y="21257"/>
+                <wp:lineTo x="21528" y="0"/>
+                <wp:lineTo x="0" y="0"/>
+              </wp:wrapPolygon>
+            </wp:wrapTight>
+            <wp:docPr id="1" name="Picture 1"/>
+            <wp:cNvGraphicFramePr>
+              <a:graphicFrameLocks xmlns:a="http://schemas.openxmlformats.org/drawingml/2006/main" noChangeAspect="1"/>
+            </wp:cNvGraphicFramePr>
+            <a:graphic xmlns:a="http://schemas.openxmlformats.org/drawingml/2006/main">
+              <a:graphicData uri="http://schemas.openxmlformats.org/drawingml/2006/picture">
+                <pic:pic xmlns:pic="http://schemas.openxmlformats.org/drawingml/2006/picture">
+                  <pic:nvPicPr>
+                    <pic:cNvPr id="0" name="Picture 1"/>
+                    <pic:cNvPicPr>
+                      <a:picLocks noChangeAspect="1" noChangeArrowheads="1"/>
+                    </pic:cNvPicPr>
+                  </pic:nvPicPr>
+                  <pic:blipFill>
+                    <a:blip r:embed="rId7">
+                      <a:extLst>
+                        <a:ext uri="{28A0092B-C50C-407E-A947-70E740481C1C}">
+                          <a14:useLocalDpi xmlns:a14="http://schemas.microsoft.com/office/drawing/2010/main" val="0"/>
+                        </a:ext>
+                      </a:extLst>
+                    </a:blip>
+                    <a:srcRect/>
+                    <a:stretch>
+                      <a:fillRect/>
+                    </a:stretch>
+                  </pic:blipFill>
+                  <pic:spPr bwMode="auto">
+                    <a:xfrm>
+                      <a:off x="0" y="0"/>
+                      <a:ext cx="3822700" cy="1200150"/>
+                    </a:xfrm>
+                    <a:prstGeom prst="rect">
+                      <a:avLst/>
+                    </a:prstGeom>
+                    <a:noFill/>
+                    <a:ln>
+                      <a:noFill/>
+                    </a:ln>
+                  </pic:spPr>
+                </pic:pic>
+              </a:graphicData>
+            </a:graphic>
+          </wp:anchor>
+        </w:drawing>
+      </w:r>
+    </w:p>
+    <w:p>
+      <w:pPr>
+        <w:rPr>
+          <w:lang w:val="en-US" w:eastAsia="vi-VN"/>
+        </w:rPr>
+      </w:pPr>
+    </w:p>
+    <w:p>
+      <w:pPr>
+        <w:rPr>
+          <w:lang w:val="en-US" w:eastAsia="vi-VN"/>
+        </w:rPr>
+      </w:pPr>
+    </w:p>
+    <w:p>
+      <w:pPr>
+        <w:rPr>
+          <w:lang w:val="en-US" w:eastAsia="vi-VN"/>
+        </w:rPr>
+      </w:pPr>
+    </w:p>
+    <w:p>
+      <w:pPr>
+        <w:rPr>
+          <w:lang w:val="en-US" w:eastAsia="vi-VN"/>
+        </w:rPr>
+      </w:pPr>
+    </w:p>
+    <w:p>
+      <w:pPr>
+        <w:rPr>
+          <w:lang w:val="en-US" w:eastAsia="vi-VN"/>
+        </w:rPr>
+      </w:pPr>
+    </w:p>
+    <w:p>
+      <w:pPr>
+        <w:pStyle w:val="ListParagraph"/>
+        <w:numPr>
+          <w:ilvl w:val="0"/>
+          <w:numId w:val="5"/>
+        </w:numPr>
+        <w:tabs>
+          <w:tab w:val="left" w:pos="1000"/>
+        </w:tabs>
+        <w:rPr>
+          <w:lang w:val="en-US" w:eastAsia="vi-VN"/>
+        </w:rPr>
+      </w:pPr>
+      <w:r>
+        <w:rPr>
+          <w:lang w:val="en-US" w:eastAsia="vi-VN"/>
+        </w:rPr>
+        <w:t>Nhìn có vẻ loằng ngoằng, trong series căn bản này, bạn có lẽ sẽ chỉ cần hiểu như sau:</w:t>
+      </w:r>
+    </w:p>
+    <w:p>
+      <w:pPr>
+        <w:pStyle w:val="ListParagraph"/>
+        <w:numPr>
+          <w:ilvl w:val="0"/>
+          <w:numId w:val="8"/>
+        </w:numPr>
+        <w:tabs>
+          <w:tab w:val="left" w:pos="1000"/>
+        </w:tabs>
+        <w:rPr>
+          <w:lang w:val="en-US" w:eastAsia="vi-VN"/>
+        </w:rPr>
+      </w:pPr>
+      <w:r>
+        <w:rPr>
+          <w:lang w:val="en-US" w:eastAsia="vi-VN"/>
+        </w:rPr>
+        <w:t xml:space="preserve">Khi </w:t>
+      </w:r>
+      <w:r>
+        <w:rPr>
+          <w:color w:val="FF0000"/>
+          <w:lang w:val="en-US" w:eastAsia="vi-VN"/>
+        </w:rPr>
+        <w:t xml:space="preserve">IoC Container </w:t>
+      </w:r>
+      <w:r>
+        <w:rPr>
+          <w:lang w:val="en-US" w:eastAsia="vi-VN"/>
+        </w:rPr>
+        <w:t>(</w:t>
+      </w:r>
+      <w:r>
+        <w:rPr>
+          <w:color w:val="FF0000"/>
+          <w:lang w:val="en-US" w:eastAsia="vi-VN"/>
+        </w:rPr>
+        <w:t>ApplicationContext</w:t>
+      </w:r>
+      <w:r>
+        <w:rPr>
+          <w:lang w:val="en-US" w:eastAsia="vi-VN"/>
+        </w:rPr>
+        <w:t xml:space="preserve">) tìm thấy một Bean cần quản lý, nó sẽ khởi tạo bằng </w:t>
+      </w:r>
+      <w:r>
+        <w:rPr>
+          <w:color w:val="FF0000"/>
+          <w:lang w:val="en-US" w:eastAsia="vi-VN"/>
+        </w:rPr>
+        <w:t>Constructor</w:t>
+      </w:r>
+    </w:p>
+    <w:p>
+      <w:pPr>
+        <w:pStyle w:val="ListParagraph"/>
+        <w:numPr>
+          <w:ilvl w:val="0"/>
+          <w:numId w:val="8"/>
+        </w:numPr>
+        <w:rPr>
+          <w:lang w:val="en-US" w:eastAsia="vi-VN"/>
+        </w:rPr>
+      </w:pPr>
+      <w:r>
+        <w:rPr>
+          <w:color w:val="FF0000"/>
+          <w:lang w:val="en-US" w:eastAsia="vi-VN"/>
+        </w:rPr>
+        <w:t xml:space="preserve">Inject dependencies </w:t>
+      </w:r>
+      <w:r>
+        <w:rPr>
+          <w:lang w:val="en-US" w:eastAsia="vi-VN"/>
+        </w:rPr>
+        <w:t xml:space="preserve">vào </w:t>
+      </w:r>
+      <w:r>
+        <w:rPr>
+          <w:color w:val="FF0000"/>
+          <w:lang w:val="en-US" w:eastAsia="vi-VN"/>
+        </w:rPr>
+        <w:t xml:space="preserve">Bean </w:t>
+      </w:r>
+      <w:r>
+        <w:rPr>
+          <w:lang w:val="en-US" w:eastAsia="vi-VN"/>
+        </w:rPr>
+        <w:t xml:space="preserve">bằng </w:t>
+      </w:r>
+      <w:r>
+        <w:rPr>
+          <w:color w:val="FF0000"/>
+          <w:lang w:val="en-US" w:eastAsia="vi-VN"/>
+        </w:rPr>
+        <w:t xml:space="preserve">setter </w:t>
+      </w:r>
+      <w:r>
+        <w:rPr>
+          <w:lang w:val="en-US" w:eastAsia="vi-VN"/>
+        </w:rPr>
+        <w:t>và thực hiện các quá trình cài đặt khác</w:t>
+      </w:r>
+      <w:r>
+        <w:rPr>
+          <w:lang w:val="en-US" w:eastAsia="vi-VN"/>
+        </w:rPr>
+        <w:t xml:space="preserve"> vào </w:t>
+      </w:r>
+      <w:r>
+        <w:rPr>
+          <w:color w:val="FF0000"/>
+          <w:lang w:val="en-US" w:eastAsia="vi-VN"/>
+        </w:rPr>
+        <w:t xml:space="preserve">Bean </w:t>
+      </w:r>
+      <w:r>
+        <w:rPr>
+          <w:lang w:val="en-US" w:eastAsia="vi-VN"/>
+        </w:rPr>
+        <w:t xml:space="preserve">như </w:t>
+      </w:r>
+      <w:r>
+        <w:rPr>
+          <w:color w:val="FF0000"/>
+          <w:lang w:val="en-US" w:eastAsia="vi-VN"/>
+        </w:rPr>
+        <w:t>setBeanName</w:t>
+      </w:r>
+      <w:r>
+        <w:rPr>
+          <w:lang w:val="en-US" w:eastAsia="vi-VN"/>
+        </w:rPr>
+        <w:t xml:space="preserve">, </w:t>
+      </w:r>
+      <w:r>
+        <w:rPr>
+          <w:color w:val="FF0000"/>
+          <w:lang w:val="en-US" w:eastAsia="vi-VN"/>
+        </w:rPr>
+        <w:t>setBeanClassLoader</w:t>
+      </w:r>
+      <w:r>
+        <w:rPr>
+          <w:lang w:val="en-US" w:eastAsia="vi-VN"/>
+        </w:rPr>
+        <w:t>…</w:t>
+      </w:r>
+    </w:p>
+    <w:p>
+      <w:pPr>
+        <w:pStyle w:val="ListParagraph"/>
+        <w:numPr>
+          <w:ilvl w:val="0"/>
+          <w:numId w:val="8"/>
+        </w:numPr>
+        <w:tabs>
+          <w:tab w:val="left" w:pos="1590"/>
+        </w:tabs>
+        <w:rPr>
+          <w:lang w:val="en-US" w:eastAsia="vi-VN"/>
+        </w:rPr>
+      </w:pPr>
+      <w:r>
+        <w:rPr>
+          <w:lang w:val="en-US" w:eastAsia="vi-VN"/>
+        </w:rPr>
+        <w:t xml:space="preserve">Hàm đánh dấu </w:t>
+      </w:r>
+      <w:r>
+        <w:rPr>
+          <w:color w:val="FF0000"/>
+          <w:lang w:val="en-US" w:eastAsia="vi-VN"/>
+        </w:rPr>
+        <w:t xml:space="preserve">@PostConstruct </w:t>
+      </w:r>
+      <w:r>
+        <w:rPr>
+          <w:lang w:val="en-US" w:eastAsia="vi-VN"/>
+        </w:rPr>
+        <w:t>được gọi</w:t>
+      </w:r>
+    </w:p>
+    <w:p>
+      <w:pPr>
+        <w:pStyle w:val="ListParagraph"/>
+        <w:numPr>
+          <w:ilvl w:val="0"/>
+          <w:numId w:val="8"/>
+        </w:numPr>
+        <w:tabs>
+          <w:tab w:val="left" w:pos="1590"/>
+        </w:tabs>
+        <w:rPr>
+          <w:lang w:val="en-US" w:eastAsia="vi-VN"/>
+        </w:rPr>
+      </w:pPr>
+      <w:r>
+        <w:rPr>
+          <w:lang w:val="en-US" w:eastAsia="vi-VN"/>
+        </w:rPr>
+        <w:t xml:space="preserve">Tiền xử lý sau khi </w:t>
+      </w:r>
+      <w:r>
+        <w:rPr>
+          <w:color w:val="FF0000"/>
+          <w:lang w:val="en-US" w:eastAsia="vi-VN"/>
+        </w:rPr>
+        <w:t xml:space="preserve">@PostConstruct </w:t>
+      </w:r>
+      <w:r>
+        <w:rPr>
+          <w:lang w:val="en-US" w:eastAsia="vi-VN"/>
+        </w:rPr>
+        <w:t>được gọi.</w:t>
+      </w:r>
+    </w:p>
+    <w:p>
+      <w:pPr>
+        <w:pStyle w:val="ListParagraph"/>
+        <w:numPr>
+          <w:ilvl w:val="0"/>
+          <w:numId w:val="8"/>
+        </w:numPr>
+        <w:tabs>
+          <w:tab w:val="left" w:pos="1590"/>
+        </w:tabs>
+        <w:rPr>
+          <w:lang w:val="en-US" w:eastAsia="vi-VN"/>
+        </w:rPr>
+      </w:pPr>
+      <w:r>
+        <w:rPr>
+          <w:lang w:val="en-US" w:eastAsia="vi-VN"/>
+        </w:rPr>
+        <w:t>Bean sẵn sàng được hoạt động</w:t>
+      </w:r>
+    </w:p>
+    <w:p>
+      <w:pPr>
+        <w:pStyle w:val="ListParagraph"/>
+        <w:numPr>
+          <w:ilvl w:val="0"/>
+          <w:numId w:val="8"/>
+        </w:numPr>
+        <w:tabs>
+          <w:tab w:val="left" w:pos="1590"/>
+        </w:tabs>
+        <w:rPr>
+          <w:lang w:val="en-US" w:eastAsia="vi-VN"/>
+        </w:rPr>
+      </w:pPr>
+      <w:r>
+        <w:rPr>
+          <w:lang w:val="en-US" w:eastAsia="vi-VN"/>
+        </w:rPr>
+        <w:t xml:space="preserve">Nếu </w:t>
+      </w:r>
+      <w:r>
+        <w:rPr>
+          <w:color w:val="FF0000"/>
+          <w:lang w:val="en-US" w:eastAsia="vi-VN"/>
+        </w:rPr>
+        <w:t xml:space="preserve">IoC Container </w:t>
+      </w:r>
+      <w:r>
+        <w:rPr>
+          <w:lang w:val="en-US" w:eastAsia="vi-VN"/>
+        </w:rPr>
+        <w:t xml:space="preserve">không quản lý </w:t>
+      </w:r>
+      <w:r>
+        <w:rPr>
+          <w:color w:val="FF0000"/>
+          <w:lang w:val="en-US" w:eastAsia="vi-VN"/>
+        </w:rPr>
+        <w:t xml:space="preserve">bean </w:t>
+      </w:r>
+      <w:r>
+        <w:rPr>
+          <w:lang w:val="en-US" w:eastAsia="vi-VN"/>
+        </w:rPr>
+        <w:t xml:space="preserve">nữa hoặc bị </w:t>
+      </w:r>
+      <w:r>
+        <w:rPr>
+          <w:color w:val="FF0000"/>
+          <w:lang w:val="en-US" w:eastAsia="vi-VN"/>
+        </w:rPr>
+        <w:t xml:space="preserve">shutdown </w:t>
+      </w:r>
+      <w:r>
+        <w:rPr>
+          <w:lang w:val="en-US" w:eastAsia="vi-VN"/>
+        </w:rPr>
+        <w:t xml:space="preserve">nó sẽ gọi hàm </w:t>
+      </w:r>
+      <w:r>
+        <w:rPr>
+          <w:color w:val="FF0000"/>
+          <w:lang w:val="en-US" w:eastAsia="vi-VN"/>
+        </w:rPr>
+        <w:t xml:space="preserve">@PreDestroy </w:t>
+      </w:r>
+      <w:r>
+        <w:rPr>
+          <w:lang w:val="en-US" w:eastAsia="vi-VN"/>
+        </w:rPr>
+        <w:t xml:space="preserve">trong </w:t>
+      </w:r>
+      <w:r>
+        <w:rPr>
+          <w:color w:val="FF0000"/>
+          <w:lang w:val="en-US" w:eastAsia="vi-VN"/>
+        </w:rPr>
+        <w:t>Bean</w:t>
+      </w:r>
+    </w:p>
+    <w:p>
+      <w:pPr>
+        <w:pStyle w:val="ListParagraph"/>
+        <w:numPr>
+          <w:ilvl w:val="0"/>
+          <w:numId w:val="8"/>
+        </w:numPr>
+        <w:tabs>
+          <w:tab w:val="left" w:pos="1590"/>
+        </w:tabs>
+        <w:rPr>
+          <w:lang w:val="en-US" w:eastAsia="vi-VN"/>
+        </w:rPr>
+      </w:pPr>
+      <w:r>
+        <w:rPr>
+          <w:lang w:val="en-US" w:eastAsia="vi-VN"/>
+        </w:rPr>
+        <w:t xml:space="preserve">Xóa </w:t>
+      </w:r>
+      <w:r>
+        <w:rPr>
+          <w:color w:val="FF0000"/>
+          <w:lang w:val="en-US" w:eastAsia="vi-VN"/>
+        </w:rPr>
+        <w:t>Bean</w:t>
+      </w:r>
+      <w:r>
+        <w:rPr>
+          <w:lang w:val="en-US" w:eastAsia="vi-VN"/>
+        </w:rPr>
+        <w:t>.</w:t>
+      </w:r>
+    </w:p>
+    <w:p>
+      <w:pPr>
+        <w:tabs>
+          <w:tab w:val="left" w:pos="1590"/>
+        </w:tabs>
+        <w:rPr>
+          <w:lang w:val="en-US" w:eastAsia="vi-VN"/>
+        </w:rPr>
+      </w:pPr>
+      <w:r>
+        <w:rPr>
+          <w:lang w:val="en-US" w:eastAsia="vi-VN"/>
+        </w:rPr>
+        <w:t>Vd:</w:t>
+      </w:r>
+    </w:p>
+    <w:p>
+      <w:pPr>
+        <w:pStyle w:val="ListParagraph"/>
+        <w:numPr>
+          <w:ilvl w:val="0"/>
+          <w:numId w:val="5"/>
+        </w:numPr>
+        <w:tabs>
+          <w:tab w:val="left" w:pos="1590"/>
+        </w:tabs>
+        <w:rPr>
+          <w:lang w:val="en-US" w:eastAsia="vi-VN"/>
+        </w:rPr>
+      </w:pPr>
+      <w:r>
+        <w:rPr>
+          <w:lang w:val="en-US" w:eastAsia="vi-VN"/>
+        </w:rPr>
+        <w:t>Chúng ta tạo 1 class Girl bao gồm:</w:t>
+      </w:r>
+    </w:p>
+    <w:p>
+      <w:pPr>
+        <w:tabs>
+          <w:tab w:val="left" w:pos="1590"/>
+        </w:tabs>
+        <w:rPr>
+          <w:lang w:val="en-US" w:eastAsia="vi-VN"/>
+        </w:rPr>
+      </w:pPr>
+    </w:p>
+    <w:p>
+      <w:pPr>
+        <w:pStyle w:val="HTMLPreformatted"/>
+        <w:shd w:val="clear" w:color="auto" w:fill="EDEDED" w:themeFill="accent3" w:themeFillTint="33"/>
+        <w:spacing w:before="150" w:after="150"/>
+        <w:rPr>
+          <w:rStyle w:val="HTMLCode"/>
+          <w:rFonts w:ascii="Consolas" w:hAnsi="Consolas"/>
+          <w:color w:val="37352F"/>
+          <w:spacing w:val="-2"/>
+        </w:rPr>
+      </w:pPr>
+      <w:r>
+        <w:rPr>
+          <w:rStyle w:val="token"/>
+          <w:rFonts w:ascii="Consolas" w:hAnsi="Consolas"/>
+          <w:color w:val="999999"/>
+          <w:spacing w:val="-2"/>
+        </w:rPr>
+        <w:t>@Component</w:t>
+      </w:r>
+    </w:p>
+    <w:p>
+      <w:pPr>
+        <w:pStyle w:val="HTMLPreformatted"/>
+        <w:shd w:val="clear" w:color="auto" w:fill="EDEDED" w:themeFill="accent3" w:themeFillTint="33"/>
+        <w:spacing w:before="150" w:after="150"/>
+        <w:rPr>
+          <w:rStyle w:val="HTMLCode"/>
+          <w:rFonts w:ascii="Consolas" w:hAnsi="Consolas"/>
+          <w:color w:val="37352F"/>
+          <w:spacing w:val="-2"/>
+        </w:rPr>
+      </w:pPr>
+      <w:r>
+        <w:rPr>
+          <w:rStyle w:val="token"/>
+          <w:rFonts w:ascii="Consolas" w:hAnsi="Consolas"/>
+          <w:color w:val="0077AA"/>
+          <w:spacing w:val="-2"/>
+        </w:rPr>
+        <w:t>public</w:t>
+      </w:r>
+      <w:r>
+        <w:rPr>
+          <w:rStyle w:val="HTMLCode"/>
+          <w:rFonts w:ascii="Consolas" w:hAnsi="Consolas"/>
+          <w:color w:val="37352F"/>
+          <w:spacing w:val="-2"/>
+        </w:rPr>
+        <w:t xml:space="preserve"> </w:t>
+      </w:r>
+      <w:r>
+        <w:rPr>
+          <w:rStyle w:val="token"/>
+          <w:rFonts w:ascii="Consolas" w:hAnsi="Consolas"/>
+          <w:color w:val="0077AA"/>
+          <w:spacing w:val="-2"/>
+        </w:rPr>
+        <w:t>class</w:t>
+      </w:r>
+      <w:r>
+        <w:rPr>
+          <w:rStyle w:val="HTMLCode"/>
+          <w:rFonts w:ascii="Consolas" w:hAnsi="Consolas"/>
+          <w:color w:val="37352F"/>
+          <w:spacing w:val="-2"/>
+        </w:rPr>
+        <w:t xml:space="preserve"> </w:t>
+      </w:r>
+      <w:r>
+        <w:rPr>
+          <w:rStyle w:val="token"/>
+          <w:rFonts w:ascii="Consolas" w:hAnsi="Consolas"/>
+          <w:color w:val="DD4A68"/>
+          <w:spacing w:val="-2"/>
+        </w:rPr>
+        <w:t>Girl</w:t>
+      </w:r>
+      <w:r>
+        <w:rPr>
+          <w:rStyle w:val="HTMLCode"/>
+          <w:rFonts w:ascii="Consolas" w:hAnsi="Consolas"/>
+          <w:color w:val="37352F"/>
+          <w:spacing w:val="-2"/>
+        </w:rPr>
+        <w:t xml:space="preserve"> </w:t>
+      </w:r>
+      <w:r>
+        <w:rPr>
+          <w:rStyle w:val="token"/>
+          <w:rFonts w:ascii="Consolas" w:hAnsi="Consolas"/>
+          <w:color w:val="999999"/>
+          <w:spacing w:val="-2"/>
+        </w:rPr>
+        <w:t>{</w:t>
+      </w:r>
+    </w:p>
+    <w:p>
+      <w:pPr>
+        <w:pStyle w:val="HTMLPreformatted"/>
+        <w:shd w:val="clear" w:color="auto" w:fill="EDEDED" w:themeFill="accent3" w:themeFillTint="33"/>
+        <w:spacing w:before="150" w:after="150"/>
+        <w:rPr>
+          <w:rStyle w:val="HTMLCode"/>
+          <w:rFonts w:ascii="Consolas" w:hAnsi="Consolas"/>
+          <w:color w:val="37352F"/>
+          <w:spacing w:val="-2"/>
+        </w:rPr>
+      </w:pPr>
+    </w:p>
+    <w:p>
+      <w:pPr>
+        <w:pStyle w:val="HTMLPreformatted"/>
+        <w:shd w:val="clear" w:color="auto" w:fill="EDEDED" w:themeFill="accent3" w:themeFillTint="33"/>
+        <w:spacing w:before="150" w:after="150"/>
+        <w:rPr>
+          <w:rStyle w:val="HTMLCode"/>
+          <w:rFonts w:ascii="Consolas" w:hAnsi="Consolas"/>
+          <w:color w:val="37352F"/>
+          <w:spacing w:val="-2"/>
+        </w:rPr>
+      </w:pPr>
+      <w:r>
+        <w:rPr>
+          <w:rStyle w:val="HTMLCode"/>
+          <w:rFonts w:ascii="Consolas" w:hAnsi="Consolas"/>
+          <w:color w:val="37352F"/>
+          <w:spacing w:val="-2"/>
+        </w:rPr>
+        <w:t xml:space="preserve">    </w:t>
+      </w:r>
+      <w:r>
+        <w:rPr>
+          <w:rStyle w:val="token"/>
+          <w:rFonts w:ascii="Consolas" w:hAnsi="Consolas"/>
+          <w:color w:val="999999"/>
+          <w:spacing w:val="-2"/>
+        </w:rPr>
+        <w:t>@PostConstruct</w:t>
+      </w:r>
+    </w:p>
+    <w:p>
+      <w:pPr>
+        <w:pStyle w:val="HTMLPreformatted"/>
+        <w:shd w:val="clear" w:color="auto" w:fill="EDEDED" w:themeFill="accent3" w:themeFillTint="33"/>
+        <w:spacing w:before="150" w:after="150"/>
+        <w:rPr>
+          <w:rStyle w:val="HTMLCode"/>
+          <w:rFonts w:ascii="Consolas" w:hAnsi="Consolas"/>
+          <w:color w:val="37352F"/>
+          <w:spacing w:val="-2"/>
+        </w:rPr>
+      </w:pPr>
+      <w:r>
+        <w:rPr>
+          <w:rStyle w:val="HTMLCode"/>
+          <w:rFonts w:ascii="Consolas" w:hAnsi="Consolas"/>
+          <w:color w:val="37352F"/>
+          <w:spacing w:val="-2"/>
+        </w:rPr>
+        <w:t xml:space="preserve">    </w:t>
+      </w:r>
+      <w:r>
+        <w:rPr>
+          <w:rStyle w:val="token"/>
+          <w:rFonts w:ascii="Consolas" w:hAnsi="Consolas"/>
+          <w:color w:val="0077AA"/>
+          <w:spacing w:val="-2"/>
+        </w:rPr>
+        <w:t>public</w:t>
+      </w:r>
+      <w:r>
+        <w:rPr>
+          <w:rStyle w:val="HTMLCode"/>
+          <w:rFonts w:ascii="Consolas" w:hAnsi="Consolas"/>
+          <w:color w:val="37352F"/>
+          <w:spacing w:val="-2"/>
+        </w:rPr>
+        <w:t xml:space="preserve"> </w:t>
+      </w:r>
+      <w:r>
+        <w:rPr>
+          <w:rStyle w:val="token"/>
+          <w:rFonts w:ascii="Consolas" w:hAnsi="Consolas"/>
+          <w:color w:val="0077AA"/>
+          <w:spacing w:val="-2"/>
+        </w:rPr>
+        <w:t>void</w:t>
+      </w:r>
+      <w:r>
+        <w:rPr>
+          <w:rStyle w:val="HTMLCode"/>
+          <w:rFonts w:ascii="Consolas" w:hAnsi="Consolas"/>
+          <w:color w:val="37352F"/>
+          <w:spacing w:val="-2"/>
+        </w:rPr>
+        <w:t xml:space="preserve"> </w:t>
+      </w:r>
+      <w:r>
+        <w:rPr>
+          <w:rStyle w:val="token"/>
+          <w:rFonts w:ascii="Consolas" w:hAnsi="Consolas"/>
+          <w:color w:val="DD4A68"/>
+          <w:spacing w:val="-2"/>
+        </w:rPr>
+        <w:t>postConstruct</w:t>
+      </w:r>
+      <w:r>
+        <w:rPr>
+          <w:rStyle w:val="token"/>
+          <w:rFonts w:ascii="Consolas" w:hAnsi="Consolas"/>
+          <w:color w:val="999999"/>
+          <w:spacing w:val="-2"/>
+        </w:rPr>
+        <w:t>(){</w:t>
+      </w:r>
+    </w:p>
+    <w:p>
+      <w:pPr>
+        <w:pStyle w:val="HTMLPreformatted"/>
+        <w:shd w:val="clear" w:color="auto" w:fill="EDEDED" w:themeFill="accent3" w:themeFillTint="33"/>
+        <w:spacing w:before="150" w:after="150"/>
+        <w:rPr>
+          <w:rStyle w:val="HTMLCode"/>
+          <w:rFonts w:ascii="Consolas" w:hAnsi="Consolas"/>
+          <w:color w:val="37352F"/>
+          <w:spacing w:val="-2"/>
+        </w:rPr>
+      </w:pPr>
+      <w:r>
+        <w:rPr>
+          <w:rStyle w:val="HTMLCode"/>
+          <w:rFonts w:ascii="Consolas" w:hAnsi="Consolas"/>
+          <w:color w:val="37352F"/>
+          <w:spacing w:val="-2"/>
+        </w:rPr>
+        <w:t xml:space="preserve">        </w:t>
+      </w:r>
+      <w:r>
+        <w:rPr>
+          <w:rStyle w:val="token"/>
+          <w:rFonts w:ascii="Consolas" w:hAnsi="Consolas"/>
+          <w:color w:val="DD4A68"/>
+          <w:spacing w:val="-2"/>
+        </w:rPr>
+        <w:t>System</w:t>
+      </w:r>
+      <w:r>
+        <w:rPr>
+          <w:rStyle w:val="token"/>
+          <w:rFonts w:ascii="Consolas" w:hAnsi="Consolas"/>
+          <w:color w:val="999999"/>
+          <w:spacing w:val="-2"/>
+        </w:rPr>
+        <w:t>.</w:t>
+      </w:r>
+      <w:r>
+        <w:rPr>
+          <w:rStyle w:val="HTMLCode"/>
+          <w:rFonts w:ascii="Consolas" w:hAnsi="Consolas"/>
+          <w:color w:val="37352F"/>
+          <w:spacing w:val="-2"/>
+        </w:rPr>
+        <w:t>out</w:t>
+      </w:r>
+      <w:r>
+        <w:rPr>
+          <w:rStyle w:val="token"/>
+          <w:rFonts w:ascii="Consolas" w:hAnsi="Consolas"/>
+          <w:color w:val="999999"/>
+          <w:spacing w:val="-2"/>
+        </w:rPr>
+        <w:t>.</w:t>
+      </w:r>
+      <w:r>
+        <w:rPr>
+          <w:rStyle w:val="token"/>
+          <w:rFonts w:ascii="Consolas" w:hAnsi="Consolas"/>
+          <w:color w:val="DD4A68"/>
+          <w:spacing w:val="-2"/>
+        </w:rPr>
+        <w:t>println</w:t>
+      </w:r>
+      <w:r>
+        <w:rPr>
+          <w:rStyle w:val="token"/>
+          <w:rFonts w:ascii="Consolas" w:hAnsi="Consolas"/>
+          <w:color w:val="999999"/>
+          <w:spacing w:val="-2"/>
+        </w:rPr>
+        <w:t>(</w:t>
+      </w:r>
+      <w:r>
+        <w:rPr>
+          <w:rStyle w:val="token"/>
+          <w:rFonts w:ascii="Consolas" w:hAnsi="Consolas"/>
+          <w:color w:val="669900"/>
+          <w:spacing w:val="-2"/>
+        </w:rPr>
+        <w:t>"\t&gt;&gt; Đối tượng Girl sau khi khởi tạo xong sẽ chạy hàm này"</w:t>
+      </w:r>
+      <w:r>
+        <w:rPr>
+          <w:rStyle w:val="token"/>
+          <w:rFonts w:ascii="Consolas" w:hAnsi="Consolas"/>
+          <w:color w:val="999999"/>
+          <w:spacing w:val="-2"/>
+        </w:rPr>
+        <w:t>);</w:t>
+      </w:r>
+    </w:p>
+    <w:p>
+      <w:pPr>
+        <w:pStyle w:val="HTMLPreformatted"/>
+        <w:shd w:val="clear" w:color="auto" w:fill="EDEDED" w:themeFill="accent3" w:themeFillTint="33"/>
+        <w:spacing w:before="150" w:after="150"/>
+        <w:rPr>
+          <w:rStyle w:val="HTMLCode"/>
+          <w:rFonts w:ascii="Consolas" w:hAnsi="Consolas"/>
+          <w:color w:val="37352F"/>
+          <w:spacing w:val="-2"/>
+        </w:rPr>
+      </w:pPr>
+      <w:r>
+        <w:rPr>
+          <w:rStyle w:val="HTMLCode"/>
+          <w:rFonts w:ascii="Consolas" w:hAnsi="Consolas"/>
+          <w:color w:val="37352F"/>
+          <w:spacing w:val="-2"/>
+        </w:rPr>
+        <w:t xml:space="preserve">    </w:t>
+      </w:r>
+      <w:r>
+        <w:rPr>
+          <w:rStyle w:val="token"/>
+          <w:rFonts w:ascii="Consolas" w:hAnsi="Consolas"/>
+          <w:color w:val="999999"/>
+          <w:spacing w:val="-2"/>
+        </w:rPr>
+        <w:t>}</w:t>
+      </w:r>
+    </w:p>
+    <w:p>
+      <w:pPr>
+        <w:pStyle w:val="HTMLPreformatted"/>
+        <w:shd w:val="clear" w:color="auto" w:fill="EDEDED" w:themeFill="accent3" w:themeFillTint="33"/>
+        <w:spacing w:before="150" w:after="150"/>
+        <w:rPr>
+          <w:rStyle w:val="HTMLCode"/>
+          <w:rFonts w:ascii="Consolas" w:hAnsi="Consolas"/>
+          <w:color w:val="37352F"/>
+          <w:spacing w:val="-2"/>
+        </w:rPr>
+      </w:pPr>
+    </w:p>
+    <w:p>
+      <w:pPr>
+        <w:pStyle w:val="HTMLPreformatted"/>
+        <w:shd w:val="clear" w:color="auto" w:fill="EDEDED" w:themeFill="accent3" w:themeFillTint="33"/>
+        <w:spacing w:before="150" w:after="150"/>
+        <w:rPr>
+          <w:rStyle w:val="HTMLCode"/>
+          <w:rFonts w:ascii="Consolas" w:hAnsi="Consolas"/>
+          <w:color w:val="37352F"/>
+          <w:spacing w:val="-2"/>
+        </w:rPr>
+      </w:pPr>
+      <w:r>
+        <w:rPr>
+          <w:rStyle w:val="HTMLCode"/>
+          <w:rFonts w:ascii="Consolas" w:hAnsi="Consolas"/>
+          <w:color w:val="37352F"/>
+          <w:spacing w:val="-2"/>
+        </w:rPr>
+        <w:t xml:space="preserve">    </w:t>
+      </w:r>
+      <w:r>
+        <w:rPr>
+          <w:rStyle w:val="token"/>
+          <w:rFonts w:ascii="Consolas" w:hAnsi="Consolas"/>
+          <w:color w:val="999999"/>
+          <w:spacing w:val="-2"/>
+        </w:rPr>
+        <w:t>@PreDestroy</w:t>
+      </w:r>
+    </w:p>
+    <w:p>
+      <w:pPr>
+        <w:pStyle w:val="HTMLPreformatted"/>
+        <w:shd w:val="clear" w:color="auto" w:fill="EDEDED" w:themeFill="accent3" w:themeFillTint="33"/>
+        <w:spacing w:before="150" w:after="150"/>
+        <w:rPr>
+          <w:rStyle w:val="HTMLCode"/>
+          <w:rFonts w:ascii="Consolas" w:hAnsi="Consolas"/>
+          <w:color w:val="37352F"/>
+          <w:spacing w:val="-2"/>
+        </w:rPr>
+      </w:pPr>
+      <w:r>
+        <w:rPr>
+          <w:rStyle w:val="HTMLCode"/>
+          <w:rFonts w:ascii="Consolas" w:hAnsi="Consolas"/>
+          <w:color w:val="37352F"/>
+          <w:spacing w:val="-2"/>
+        </w:rPr>
+        <w:t xml:space="preserve">    </w:t>
+      </w:r>
+      <w:r>
+        <w:rPr>
+          <w:rStyle w:val="token"/>
+          <w:rFonts w:ascii="Consolas" w:hAnsi="Consolas"/>
+          <w:color w:val="0077AA"/>
+          <w:spacing w:val="-2"/>
+        </w:rPr>
+        <w:t>public</w:t>
+      </w:r>
+      <w:r>
+        <w:rPr>
+          <w:rStyle w:val="HTMLCode"/>
+          <w:rFonts w:ascii="Consolas" w:hAnsi="Consolas"/>
+          <w:color w:val="37352F"/>
+          <w:spacing w:val="-2"/>
+        </w:rPr>
+        <w:t xml:space="preserve"> </w:t>
+      </w:r>
+      <w:r>
+        <w:rPr>
+          <w:rStyle w:val="token"/>
+          <w:rFonts w:ascii="Consolas" w:hAnsi="Consolas"/>
+          <w:color w:val="0077AA"/>
+          <w:spacing w:val="-2"/>
+        </w:rPr>
+        <w:t>void</w:t>
+      </w:r>
+      <w:r>
+        <w:rPr>
+          <w:rStyle w:val="HTMLCode"/>
+          <w:rFonts w:ascii="Consolas" w:hAnsi="Consolas"/>
+          <w:color w:val="37352F"/>
+          <w:spacing w:val="-2"/>
+        </w:rPr>
+        <w:t xml:space="preserve"> </w:t>
+      </w:r>
+      <w:r>
+        <w:rPr>
+          <w:rStyle w:val="token"/>
+          <w:rFonts w:ascii="Consolas" w:hAnsi="Consolas"/>
+          <w:color w:val="DD4A68"/>
+          <w:spacing w:val="-2"/>
+        </w:rPr>
+        <w:t>preDestroy</w:t>
+      </w:r>
+      <w:r>
+        <w:rPr>
+          <w:rStyle w:val="token"/>
+          <w:rFonts w:ascii="Consolas" w:hAnsi="Consolas"/>
+          <w:color w:val="999999"/>
+          <w:spacing w:val="-2"/>
+        </w:rPr>
+        <w:t>(){</w:t>
+      </w:r>
+    </w:p>
+    <w:p>
+      <w:pPr>
+        <w:pStyle w:val="HTMLPreformatted"/>
+        <w:shd w:val="clear" w:color="auto" w:fill="EDEDED" w:themeFill="accent3" w:themeFillTint="33"/>
+        <w:spacing w:before="150" w:after="150"/>
+        <w:rPr>
+          <w:rStyle w:val="HTMLCode"/>
+          <w:rFonts w:ascii="Consolas" w:hAnsi="Consolas"/>
+          <w:color w:val="37352F"/>
+          <w:spacing w:val="-2"/>
+        </w:rPr>
+      </w:pPr>
+      <w:r>
+        <w:rPr>
+          <w:rStyle w:val="HTMLCode"/>
+          <w:rFonts w:ascii="Consolas" w:hAnsi="Consolas"/>
+          <w:color w:val="37352F"/>
+          <w:spacing w:val="-2"/>
+        </w:rPr>
+        <w:t xml:space="preserve">        </w:t>
+      </w:r>
+      <w:r>
+        <w:rPr>
+          <w:rStyle w:val="token"/>
+          <w:rFonts w:ascii="Consolas" w:hAnsi="Consolas"/>
+          <w:color w:val="DD4A68"/>
+          <w:spacing w:val="-2"/>
+        </w:rPr>
+        <w:t>System</w:t>
+      </w:r>
+      <w:r>
+        <w:rPr>
+          <w:rStyle w:val="token"/>
+          <w:rFonts w:ascii="Consolas" w:hAnsi="Consolas"/>
+          <w:color w:val="999999"/>
+          <w:spacing w:val="-2"/>
+        </w:rPr>
+        <w:t>.</w:t>
+      </w:r>
+      <w:r>
+        <w:rPr>
+          <w:rStyle w:val="HTMLCode"/>
+          <w:rFonts w:ascii="Consolas" w:hAnsi="Consolas"/>
+          <w:color w:val="37352F"/>
+          <w:spacing w:val="-2"/>
+        </w:rPr>
+        <w:t>out</w:t>
+      </w:r>
+      <w:r>
+        <w:rPr>
+          <w:rStyle w:val="token"/>
+          <w:rFonts w:ascii="Consolas" w:hAnsi="Consolas"/>
+          <w:color w:val="999999"/>
+          <w:spacing w:val="-2"/>
+        </w:rPr>
+        <w:t>.</w:t>
+      </w:r>
+      <w:r>
+        <w:rPr>
+          <w:rStyle w:val="token"/>
+          <w:rFonts w:ascii="Consolas" w:hAnsi="Consolas"/>
+          <w:color w:val="DD4A68"/>
+          <w:spacing w:val="-2"/>
+        </w:rPr>
+        <w:t>println</w:t>
+      </w:r>
+      <w:r>
+        <w:rPr>
+          <w:rStyle w:val="token"/>
+          <w:rFonts w:ascii="Consolas" w:hAnsi="Consolas"/>
+          <w:color w:val="999999"/>
+          <w:spacing w:val="-2"/>
+        </w:rPr>
+        <w:t>(</w:t>
+      </w:r>
+      <w:r>
+        <w:rPr>
+          <w:rStyle w:val="token"/>
+          <w:rFonts w:ascii="Consolas" w:hAnsi="Consolas"/>
+          <w:color w:val="669900"/>
+          <w:spacing w:val="-2"/>
+        </w:rPr>
+        <w:t>"\t&gt;&gt; Đối tượng Girl trước khi bị destroy thì chạy hàm này"</w:t>
+      </w:r>
+      <w:r>
+        <w:rPr>
+          <w:rStyle w:val="token"/>
+          <w:rFonts w:ascii="Consolas" w:hAnsi="Consolas"/>
+          <w:color w:val="999999"/>
+          <w:spacing w:val="-2"/>
+        </w:rPr>
+        <w:t>);</w:t>
+      </w:r>
+    </w:p>
+    <w:p>
+      <w:pPr>
+        <w:pStyle w:val="HTMLPreformatted"/>
+        <w:shd w:val="clear" w:color="auto" w:fill="EDEDED" w:themeFill="accent3" w:themeFillTint="33"/>
+        <w:spacing w:before="150" w:after="150"/>
+        <w:rPr>
+          <w:rFonts w:ascii="Consolas" w:hAnsi="Consolas"/>
+          <w:color w:val="37352F"/>
+          <w:spacing w:val="-2"/>
+          <w:lang w:val="en-US"/>
+        </w:rPr>
+      </w:pPr>
+      <w:r>
+        <w:rPr>
+          <w:rStyle w:val="HTMLCode"/>
+          <w:rFonts w:ascii="Consolas" w:hAnsi="Consolas"/>
+          <w:color w:val="37352F"/>
+          <w:spacing w:val="-2"/>
+        </w:rPr>
+        <w:t xml:space="preserve">    </w:t>
+      </w:r>
+      <w:r>
+        <w:rPr>
+          <w:rStyle w:val="token"/>
+          <w:rFonts w:ascii="Consolas" w:hAnsi="Consolas"/>
+          <w:color w:val="999999"/>
+          <w:spacing w:val="-2"/>
+        </w:rPr>
+        <w:t>}</w:t>
+      </w:r>
+      <w:r>
+        <w:rPr>
+          <w:rStyle w:val="HTMLCode"/>
+          <w:rFonts w:ascii="Consolas" w:hAnsi="Consolas"/>
+          <w:color w:val="37352F"/>
+          <w:spacing w:val="-2"/>
+          <w:lang w:val="en-US"/>
+        </w:rPr>
+        <w:t>}</w:t>
+      </w:r>
+    </w:p>
+    <w:p>
+      <w:pPr>
+        <w:pStyle w:val="ListParagraph"/>
+        <w:numPr>
+          <w:ilvl w:val="0"/>
+          <w:numId w:val="5"/>
+        </w:numPr>
+        <w:tabs>
+          <w:tab w:val="left" w:pos="1590"/>
+        </w:tabs>
+        <w:rPr>
+          <w:lang w:val="en-US" w:eastAsia="vi-VN"/>
+        </w:rPr>
+      </w:pPr>
+      <w:r>
+        <w:rPr>
+          <w:lang w:val="en-US" w:eastAsia="vi-VN"/>
+        </w:rPr>
+        <w:lastRenderedPageBreak/>
+        <w:t>In ra màn hình quá trình Pring Boot chạy lần đầu tới khi shutdown:</w:t>
+      </w:r>
+    </w:p>
+    <w:p>
+      <w:pPr>
+        <w:tabs>
+          <w:tab w:val="left" w:pos="1590"/>
+        </w:tabs>
+        <w:rPr>
+          <w:lang w:val="en-US" w:eastAsia="vi-VN"/>
+        </w:rPr>
+      </w:pPr>
+    </w:p>
+    <w:p>
+      <w:pPr>
+        <w:pStyle w:val="HTMLPreformatted"/>
+        <w:shd w:val="clear" w:color="auto" w:fill="EDEDED" w:themeFill="accent3" w:themeFillTint="33"/>
+        <w:spacing w:before="150" w:after="150"/>
+        <w:rPr>
+          <w:rStyle w:val="HTMLCode"/>
+          <w:rFonts w:ascii="Consolas" w:hAnsi="Consolas"/>
+          <w:color w:val="37352F"/>
+          <w:spacing w:val="-2"/>
+        </w:rPr>
+      </w:pPr>
+      <w:r>
+        <w:rPr>
+          <w:rStyle w:val="token"/>
+          <w:rFonts w:ascii="Consolas" w:hAnsi="Consolas"/>
+          <w:color w:val="999999"/>
+          <w:spacing w:val="-2"/>
+        </w:rPr>
+        <w:t>@SpringBootApplication</w:t>
+      </w:r>
+    </w:p>
+    <w:p>
+      <w:pPr>
+        <w:pStyle w:val="HTMLPreformatted"/>
+        <w:shd w:val="clear" w:color="auto" w:fill="EDEDED" w:themeFill="accent3" w:themeFillTint="33"/>
+        <w:spacing w:before="150" w:after="150"/>
+        <w:rPr>
+          <w:rStyle w:val="HTMLCode"/>
+          <w:rFonts w:ascii="Consolas" w:hAnsi="Consolas"/>
+          <w:color w:val="37352F"/>
+          <w:spacing w:val="-2"/>
+        </w:rPr>
+      </w:pPr>
+      <w:r>
+        <w:rPr>
+          <w:rStyle w:val="token"/>
+          <w:rFonts w:ascii="Consolas" w:hAnsi="Consolas"/>
+          <w:color w:val="0077AA"/>
+          <w:spacing w:val="-2"/>
+        </w:rPr>
+        <w:t>public</w:t>
+      </w:r>
+      <w:r>
+        <w:rPr>
+          <w:rStyle w:val="HTMLCode"/>
+          <w:rFonts w:ascii="Consolas" w:hAnsi="Consolas"/>
+          <w:color w:val="37352F"/>
+          <w:spacing w:val="-2"/>
+        </w:rPr>
+        <w:t xml:space="preserve"> </w:t>
+      </w:r>
+      <w:r>
+        <w:rPr>
+          <w:rStyle w:val="token"/>
+          <w:rFonts w:ascii="Consolas" w:hAnsi="Consolas"/>
+          <w:color w:val="0077AA"/>
+          <w:spacing w:val="-2"/>
+        </w:rPr>
+        <w:t>class</w:t>
+      </w:r>
+      <w:r>
+        <w:rPr>
+          <w:rStyle w:val="HTMLCode"/>
+          <w:rFonts w:ascii="Consolas" w:hAnsi="Consolas"/>
+          <w:color w:val="37352F"/>
+          <w:spacing w:val="-2"/>
+        </w:rPr>
+        <w:t xml:space="preserve"> </w:t>
+      </w:r>
+      <w:r>
+        <w:rPr>
+          <w:rStyle w:val="token"/>
+          <w:rFonts w:ascii="Consolas" w:hAnsi="Consolas"/>
+          <w:color w:val="DD4A68"/>
+          <w:spacing w:val="-2"/>
+        </w:rPr>
+        <w:t>App</w:t>
+      </w:r>
+      <w:r>
+        <w:rPr>
+          <w:rStyle w:val="HTMLCode"/>
+          <w:rFonts w:ascii="Consolas" w:hAnsi="Consolas"/>
+          <w:color w:val="37352F"/>
+          <w:spacing w:val="-2"/>
+        </w:rPr>
+        <w:t xml:space="preserve"> </w:t>
+      </w:r>
+      <w:r>
+        <w:rPr>
+          <w:rStyle w:val="token"/>
+          <w:rFonts w:ascii="Consolas" w:hAnsi="Consolas"/>
+          <w:color w:val="999999"/>
+          <w:spacing w:val="-2"/>
+        </w:rPr>
+        <w:t>{</w:t>
+      </w:r>
+    </w:p>
+    <w:p>
+      <w:pPr>
+        <w:pStyle w:val="HTMLPreformatted"/>
+        <w:shd w:val="clear" w:color="auto" w:fill="EDEDED" w:themeFill="accent3" w:themeFillTint="33"/>
+        <w:spacing w:before="150" w:after="150"/>
+        <w:rPr>
+          <w:rStyle w:val="HTMLCode"/>
+          <w:rFonts w:ascii="Consolas" w:hAnsi="Consolas"/>
+          <w:color w:val="37352F"/>
+          <w:spacing w:val="-2"/>
+        </w:rPr>
+      </w:pPr>
+      <w:r>
+        <w:rPr>
+          <w:rStyle w:val="HTMLCode"/>
+          <w:rFonts w:ascii="Consolas" w:hAnsi="Consolas"/>
+          <w:color w:val="37352F"/>
+          <w:spacing w:val="-2"/>
+        </w:rPr>
+        <w:t xml:space="preserve">    </w:t>
+      </w:r>
+      <w:r>
+        <w:rPr>
+          <w:rStyle w:val="token"/>
+          <w:rFonts w:ascii="Consolas" w:hAnsi="Consolas"/>
+          <w:color w:val="0077AA"/>
+          <w:spacing w:val="-2"/>
+        </w:rPr>
+        <w:t>public</w:t>
+      </w:r>
+      <w:r>
+        <w:rPr>
+          <w:rStyle w:val="HTMLCode"/>
+          <w:rFonts w:ascii="Consolas" w:hAnsi="Consolas"/>
+          <w:color w:val="37352F"/>
+          <w:spacing w:val="-2"/>
+        </w:rPr>
+        <w:t xml:space="preserve"> </w:t>
+      </w:r>
+      <w:r>
+        <w:rPr>
+          <w:rStyle w:val="token"/>
+          <w:rFonts w:ascii="Consolas" w:hAnsi="Consolas"/>
+          <w:color w:val="0077AA"/>
+          <w:spacing w:val="-2"/>
+        </w:rPr>
+        <w:t>static</w:t>
+      </w:r>
+      <w:r>
+        <w:rPr>
+          <w:rStyle w:val="HTMLCode"/>
+          <w:rFonts w:ascii="Consolas" w:hAnsi="Consolas"/>
+          <w:color w:val="37352F"/>
+          <w:spacing w:val="-2"/>
+        </w:rPr>
+        <w:t xml:space="preserve"> </w:t>
+      </w:r>
+      <w:r>
+        <w:rPr>
+          <w:rStyle w:val="token"/>
+          <w:rFonts w:ascii="Consolas" w:hAnsi="Consolas"/>
+          <w:color w:val="0077AA"/>
+          <w:spacing w:val="-2"/>
+        </w:rPr>
+        <w:t>void</w:t>
+      </w:r>
+      <w:r>
+        <w:rPr>
+          <w:rStyle w:val="HTMLCode"/>
+          <w:rFonts w:ascii="Consolas" w:hAnsi="Consolas"/>
+          <w:color w:val="37352F"/>
+          <w:spacing w:val="-2"/>
+        </w:rPr>
+        <w:t xml:space="preserve"> </w:t>
+      </w:r>
+      <w:r>
+        <w:rPr>
+          <w:rStyle w:val="token"/>
+          <w:rFonts w:ascii="Consolas" w:hAnsi="Consolas"/>
+          <w:color w:val="DD4A68"/>
+          <w:spacing w:val="-2"/>
+        </w:rPr>
+        <w:t>main</w:t>
+      </w:r>
+      <w:r>
+        <w:rPr>
+          <w:rStyle w:val="token"/>
+          <w:rFonts w:ascii="Consolas" w:hAnsi="Consolas"/>
+          <w:color w:val="999999"/>
+          <w:spacing w:val="-2"/>
+        </w:rPr>
+        <w:t>(</w:t>
+      </w:r>
+      <w:r>
+        <w:rPr>
+          <w:rStyle w:val="token"/>
+          <w:rFonts w:ascii="Consolas" w:hAnsi="Consolas"/>
+          <w:color w:val="DD4A68"/>
+          <w:spacing w:val="-2"/>
+        </w:rPr>
+        <w:t>String</w:t>
+      </w:r>
+      <w:r>
+        <w:rPr>
+          <w:rStyle w:val="token"/>
+          <w:rFonts w:ascii="Consolas" w:hAnsi="Consolas"/>
+          <w:color w:val="999999"/>
+          <w:spacing w:val="-2"/>
+        </w:rPr>
+        <w:t>[]</w:t>
+      </w:r>
+      <w:r>
+        <w:rPr>
+          <w:rStyle w:val="HTMLCode"/>
+          <w:rFonts w:ascii="Consolas" w:hAnsi="Consolas"/>
+          <w:color w:val="37352F"/>
+          <w:spacing w:val="-2"/>
+        </w:rPr>
+        <w:t xml:space="preserve"> args</w:t>
+      </w:r>
+      <w:r>
+        <w:rPr>
+          <w:rStyle w:val="token"/>
+          <w:rFonts w:ascii="Consolas" w:hAnsi="Consolas"/>
+          <w:color w:val="999999"/>
+          <w:spacing w:val="-2"/>
+        </w:rPr>
+        <w:t>)</w:t>
+      </w:r>
+      <w:r>
+        <w:rPr>
+          <w:rStyle w:val="HTMLCode"/>
+          <w:rFonts w:ascii="Consolas" w:hAnsi="Consolas"/>
+          <w:color w:val="37352F"/>
+          <w:spacing w:val="-2"/>
+        </w:rPr>
+        <w:t xml:space="preserve"> </w:t>
+      </w:r>
+      <w:r>
+        <w:rPr>
+          <w:rStyle w:val="token"/>
+          <w:rFonts w:ascii="Consolas" w:hAnsi="Consolas"/>
+          <w:color w:val="999999"/>
+          <w:spacing w:val="-2"/>
+        </w:rPr>
+        <w:t>{</w:t>
+      </w:r>
+    </w:p>
+    <w:p>
+      <w:pPr>
+        <w:pStyle w:val="HTMLPreformatted"/>
+        <w:shd w:val="clear" w:color="auto" w:fill="EDEDED" w:themeFill="accent3" w:themeFillTint="33"/>
+        <w:spacing w:before="150" w:after="150"/>
+        <w:rPr>
+          <w:rStyle w:val="HTMLCode"/>
+          <w:rFonts w:ascii="Consolas" w:hAnsi="Consolas"/>
+          <w:color w:val="37352F"/>
+          <w:spacing w:val="-2"/>
+        </w:rPr>
+      </w:pPr>
+      <w:r>
+        <w:rPr>
+          <w:rStyle w:val="HTMLCode"/>
+          <w:rFonts w:ascii="Consolas" w:hAnsi="Consolas"/>
+          <w:color w:val="37352F"/>
+          <w:spacing w:val="-2"/>
+        </w:rPr>
+        <w:t xml:space="preserve">        </w:t>
+      </w:r>
+      <w:r>
+        <w:rPr>
+          <w:rStyle w:val="token"/>
+          <w:rFonts w:ascii="Consolas" w:hAnsi="Consolas"/>
+          <w:color w:val="708090"/>
+          <w:spacing w:val="-2"/>
+        </w:rPr>
+        <w:t>// ApplicationContext chính là container, chứa toàn bộ các Bean</w:t>
+      </w:r>
+    </w:p>
+    <w:p>
+      <w:pPr>
+        <w:pStyle w:val="HTMLPreformatted"/>
+        <w:shd w:val="clear" w:color="auto" w:fill="EDEDED" w:themeFill="accent3" w:themeFillTint="33"/>
+        <w:spacing w:before="150" w:after="150"/>
+        <w:rPr>
+          <w:rStyle w:val="HTMLCode"/>
+          <w:rFonts w:ascii="Consolas" w:hAnsi="Consolas"/>
+          <w:color w:val="37352F"/>
+          <w:spacing w:val="-2"/>
+        </w:rPr>
+      </w:pPr>
+      <w:r>
+        <w:rPr>
+          <w:rStyle w:val="HTMLCode"/>
+          <w:rFonts w:ascii="Consolas" w:hAnsi="Consolas"/>
+          <w:color w:val="37352F"/>
+          <w:spacing w:val="-2"/>
+        </w:rPr>
+        <w:t xml:space="preserve">        </w:t>
+      </w:r>
+      <w:r>
+        <w:rPr>
+          <w:rStyle w:val="token"/>
+          <w:rFonts w:ascii="Consolas" w:hAnsi="Consolas"/>
+          <w:color w:val="DD4A68"/>
+          <w:spacing w:val="-2"/>
+        </w:rPr>
+        <w:t>System</w:t>
+      </w:r>
+      <w:r>
+        <w:rPr>
+          <w:rStyle w:val="token"/>
+          <w:rFonts w:ascii="Consolas" w:hAnsi="Consolas"/>
+          <w:color w:val="999999"/>
+          <w:spacing w:val="-2"/>
+        </w:rPr>
+        <w:t>.</w:t>
+      </w:r>
+      <w:r>
+        <w:rPr>
+          <w:rStyle w:val="HTMLCode"/>
+          <w:rFonts w:ascii="Consolas" w:hAnsi="Consolas"/>
+          <w:color w:val="37352F"/>
+          <w:spacing w:val="-2"/>
+        </w:rPr>
+        <w:t>out</w:t>
+      </w:r>
+      <w:r>
+        <w:rPr>
+          <w:rStyle w:val="token"/>
+          <w:rFonts w:ascii="Consolas" w:hAnsi="Consolas"/>
+          <w:color w:val="999999"/>
+          <w:spacing w:val="-2"/>
+        </w:rPr>
+        <w:t>.</w:t>
+      </w:r>
+      <w:r>
+        <w:rPr>
+          <w:rStyle w:val="token"/>
+          <w:rFonts w:ascii="Consolas" w:hAnsi="Consolas"/>
+          <w:color w:val="DD4A68"/>
+          <w:spacing w:val="-2"/>
+        </w:rPr>
+        <w:t>println</w:t>
+      </w:r>
+      <w:r>
+        <w:rPr>
+          <w:rStyle w:val="token"/>
+          <w:rFonts w:ascii="Consolas" w:hAnsi="Consolas"/>
+          <w:color w:val="999999"/>
+          <w:spacing w:val="-2"/>
+        </w:rPr>
+        <w:t>(</w:t>
+      </w:r>
+      <w:r>
+        <w:rPr>
+          <w:rStyle w:val="token"/>
+          <w:rFonts w:ascii="Consolas" w:hAnsi="Consolas"/>
+          <w:color w:val="669900"/>
+          <w:spacing w:val="-2"/>
+        </w:rPr>
+        <w:t>"&gt; Trước khi IoC Container được khởi tạo"</w:t>
+      </w:r>
+      <w:r>
+        <w:rPr>
+          <w:rStyle w:val="token"/>
+          <w:rFonts w:ascii="Consolas" w:hAnsi="Consolas"/>
+          <w:color w:val="999999"/>
+          <w:spacing w:val="-2"/>
+        </w:rPr>
+        <w:t>);</w:t>
+      </w:r>
+    </w:p>
+    <w:p>
+      <w:pPr>
+        <w:pStyle w:val="HTMLPreformatted"/>
+        <w:shd w:val="clear" w:color="auto" w:fill="EDEDED" w:themeFill="accent3" w:themeFillTint="33"/>
+        <w:spacing w:before="150" w:after="150"/>
+        <w:rPr>
+          <w:rStyle w:val="HTMLCode"/>
+          <w:rFonts w:ascii="Consolas" w:hAnsi="Consolas"/>
+          <w:color w:val="37352F"/>
+          <w:spacing w:val="-2"/>
+        </w:rPr>
+      </w:pPr>
+      <w:r>
+        <w:rPr>
+          <w:rStyle w:val="HTMLCode"/>
+          <w:rFonts w:ascii="Consolas" w:hAnsi="Consolas"/>
+          <w:color w:val="37352F"/>
+          <w:spacing w:val="-2"/>
+        </w:rPr>
+        <w:t xml:space="preserve">        </w:t>
+      </w:r>
+      <w:r>
+        <w:rPr>
+          <w:rStyle w:val="token"/>
+          <w:rFonts w:ascii="Consolas" w:hAnsi="Consolas"/>
+          <w:color w:val="DD4A68"/>
+          <w:spacing w:val="-2"/>
+        </w:rPr>
+        <w:t>ApplicationContext</w:t>
+      </w:r>
+      <w:r>
+        <w:rPr>
+          <w:rStyle w:val="HTMLCode"/>
+          <w:rFonts w:ascii="Consolas" w:hAnsi="Consolas"/>
+          <w:color w:val="37352F"/>
+          <w:spacing w:val="-2"/>
+        </w:rPr>
+        <w:t xml:space="preserve"> context </w:t>
+      </w:r>
+      <w:r>
+        <w:rPr>
+          <w:rStyle w:val="token"/>
+          <w:rFonts w:ascii="Consolas" w:hAnsi="Consolas"/>
+          <w:color w:val="9A6E3A"/>
+          <w:spacing w:val="-2"/>
+        </w:rPr>
+        <w:t>=</w:t>
+      </w:r>
+      <w:r>
+        <w:rPr>
+          <w:rStyle w:val="HTMLCode"/>
+          <w:rFonts w:ascii="Consolas" w:hAnsi="Consolas"/>
+          <w:color w:val="37352F"/>
+          <w:spacing w:val="-2"/>
+        </w:rPr>
+        <w:t xml:space="preserve"> </w:t>
+      </w:r>
+      <w:r>
+        <w:rPr>
+          <w:rStyle w:val="token"/>
+          <w:rFonts w:ascii="Consolas" w:hAnsi="Consolas"/>
+          <w:color w:val="DD4A68"/>
+          <w:spacing w:val="-2"/>
+        </w:rPr>
+        <w:t>SpringApplication</w:t>
+      </w:r>
+      <w:r>
+        <w:rPr>
+          <w:rStyle w:val="token"/>
+          <w:rFonts w:ascii="Consolas" w:hAnsi="Consolas"/>
+          <w:color w:val="999999"/>
+          <w:spacing w:val="-2"/>
+        </w:rPr>
+        <w:t>.</w:t>
+      </w:r>
+      <w:r>
+        <w:rPr>
+          <w:rStyle w:val="token"/>
+          <w:rFonts w:ascii="Consolas" w:hAnsi="Consolas"/>
+          <w:color w:val="DD4A68"/>
+          <w:spacing w:val="-2"/>
+        </w:rPr>
+        <w:t>run</w:t>
+      </w:r>
+      <w:r>
+        <w:rPr>
+          <w:rStyle w:val="token"/>
+          <w:rFonts w:ascii="Consolas" w:hAnsi="Consolas"/>
+          <w:color w:val="999999"/>
+          <w:spacing w:val="-2"/>
+        </w:rPr>
+        <w:t>(</w:t>
+      </w:r>
+      <w:r>
+        <w:rPr>
+          <w:rStyle w:val="token"/>
+          <w:rFonts w:ascii="Consolas" w:hAnsi="Consolas"/>
+          <w:color w:val="DD4A68"/>
+          <w:spacing w:val="-2"/>
+        </w:rPr>
+        <w:t>App</w:t>
+      </w:r>
+      <w:r>
+        <w:rPr>
+          <w:rStyle w:val="token"/>
+          <w:rFonts w:ascii="Consolas" w:hAnsi="Consolas"/>
+          <w:color w:val="999999"/>
+          <w:spacing w:val="-2"/>
+        </w:rPr>
+        <w:t>.</w:t>
+      </w:r>
+      <w:r>
+        <w:rPr>
+          <w:rStyle w:val="token"/>
+          <w:rFonts w:ascii="Consolas" w:hAnsi="Consolas"/>
+          <w:color w:val="0077AA"/>
+          <w:spacing w:val="-2"/>
+        </w:rPr>
+        <w:t>class</w:t>
+      </w:r>
+      <w:r>
+        <w:rPr>
+          <w:rStyle w:val="token"/>
+          <w:rFonts w:ascii="Consolas" w:hAnsi="Consolas"/>
+          <w:color w:val="999999"/>
+          <w:spacing w:val="-2"/>
+        </w:rPr>
+        <w:t>,</w:t>
+      </w:r>
+      <w:r>
+        <w:rPr>
+          <w:rStyle w:val="HTMLCode"/>
+          <w:rFonts w:ascii="Consolas" w:hAnsi="Consolas"/>
+          <w:color w:val="37352F"/>
+          <w:spacing w:val="-2"/>
+        </w:rPr>
+        <w:t xml:space="preserve"> args</w:t>
+      </w:r>
+      <w:r>
+        <w:rPr>
+          <w:rStyle w:val="token"/>
+          <w:rFonts w:ascii="Consolas" w:hAnsi="Consolas"/>
+          <w:color w:val="999999"/>
+          <w:spacing w:val="-2"/>
+        </w:rPr>
+        <w:t>);</w:t>
+      </w:r>
+    </w:p>
+    <w:p>
+      <w:pPr>
+        <w:pStyle w:val="HTMLPreformatted"/>
+        <w:shd w:val="clear" w:color="auto" w:fill="EDEDED" w:themeFill="accent3" w:themeFillTint="33"/>
+        <w:spacing w:before="150" w:after="150"/>
+        <w:rPr>
+          <w:rStyle w:val="HTMLCode"/>
+          <w:rFonts w:ascii="Consolas" w:hAnsi="Consolas"/>
+          <w:color w:val="37352F"/>
+          <w:spacing w:val="-2"/>
+        </w:rPr>
+      </w:pPr>
+      <w:r>
+        <w:rPr>
+          <w:rStyle w:val="HTMLCode"/>
+          <w:rFonts w:ascii="Consolas" w:hAnsi="Consolas"/>
+          <w:color w:val="37352F"/>
+          <w:spacing w:val="-2"/>
+        </w:rPr>
+        <w:t xml:space="preserve">        </w:t>
+      </w:r>
+      <w:r>
+        <w:rPr>
+          <w:rStyle w:val="token"/>
+          <w:rFonts w:ascii="Consolas" w:hAnsi="Consolas"/>
+          <w:color w:val="DD4A68"/>
+          <w:spacing w:val="-2"/>
+        </w:rPr>
+        <w:t>System</w:t>
+      </w:r>
+      <w:r>
+        <w:rPr>
+          <w:rStyle w:val="token"/>
+          <w:rFonts w:ascii="Consolas" w:hAnsi="Consolas"/>
+          <w:color w:val="999999"/>
+          <w:spacing w:val="-2"/>
+        </w:rPr>
+        <w:t>.</w:t>
+      </w:r>
+      <w:r>
+        <w:rPr>
+          <w:rStyle w:val="HTMLCode"/>
+          <w:rFonts w:ascii="Consolas" w:hAnsi="Consolas"/>
+          <w:color w:val="37352F"/>
+          <w:spacing w:val="-2"/>
+        </w:rPr>
+        <w:t>out</w:t>
+      </w:r>
+      <w:r>
+        <w:rPr>
+          <w:rStyle w:val="token"/>
+          <w:rFonts w:ascii="Consolas" w:hAnsi="Consolas"/>
+          <w:color w:val="999999"/>
+          <w:spacing w:val="-2"/>
+        </w:rPr>
+        <w:t>.</w:t>
+      </w:r>
+      <w:r>
+        <w:rPr>
+          <w:rStyle w:val="token"/>
+          <w:rFonts w:ascii="Consolas" w:hAnsi="Consolas"/>
+          <w:color w:val="DD4A68"/>
+          <w:spacing w:val="-2"/>
+        </w:rPr>
+        <w:t>println</w:t>
+      </w:r>
+      <w:r>
+        <w:rPr>
+          <w:rStyle w:val="token"/>
+          <w:rFonts w:ascii="Consolas" w:hAnsi="Consolas"/>
+          <w:color w:val="999999"/>
+          <w:spacing w:val="-2"/>
+        </w:rPr>
+        <w:t>(</w:t>
+      </w:r>
+      <w:r>
+        <w:rPr>
+          <w:rStyle w:val="token"/>
+          <w:rFonts w:ascii="Consolas" w:hAnsi="Consolas"/>
+          <w:color w:val="669900"/>
+          <w:spacing w:val="-2"/>
+        </w:rPr>
+        <w:t>"&gt; Sau khi IoC Container được khởi tạo"</w:t>
+      </w:r>
+      <w:r>
+        <w:rPr>
+          <w:rStyle w:val="token"/>
+          <w:rFonts w:ascii="Consolas" w:hAnsi="Consolas"/>
+          <w:color w:val="999999"/>
+          <w:spacing w:val="-2"/>
+        </w:rPr>
+        <w:t>);</w:t>
+      </w:r>
+    </w:p>
+    <w:p>
+      <w:pPr>
+        <w:pStyle w:val="HTMLPreformatted"/>
+        <w:shd w:val="clear" w:color="auto" w:fill="EDEDED" w:themeFill="accent3" w:themeFillTint="33"/>
+        <w:spacing w:before="150" w:after="150"/>
+        <w:rPr>
+          <w:rStyle w:val="HTMLCode"/>
+          <w:rFonts w:ascii="Consolas" w:hAnsi="Consolas"/>
+          <w:color w:val="37352F"/>
+          <w:spacing w:val="-2"/>
+        </w:rPr>
+      </w:pPr>
+    </w:p>
+    <w:p>
+      <w:pPr>
+        <w:pStyle w:val="HTMLPreformatted"/>
+        <w:shd w:val="clear" w:color="auto" w:fill="EDEDED" w:themeFill="accent3" w:themeFillTint="33"/>
+        <w:spacing w:before="150" w:after="150"/>
+        <w:rPr>
+          <w:rStyle w:val="HTMLCode"/>
+          <w:rFonts w:ascii="Consolas" w:hAnsi="Consolas"/>
+          <w:color w:val="37352F"/>
+          <w:spacing w:val="-2"/>
+        </w:rPr>
+      </w:pPr>
+      <w:r>
+        <w:rPr>
+          <w:rStyle w:val="HTMLCode"/>
+          <w:rFonts w:ascii="Consolas" w:hAnsi="Consolas"/>
+          <w:color w:val="37352F"/>
+          <w:spacing w:val="-2"/>
+        </w:rPr>
+        <w:t xml:space="preserve">        </w:t>
+      </w:r>
+      <w:r>
+        <w:rPr>
+          <w:rStyle w:val="token"/>
+          <w:rFonts w:ascii="Consolas" w:hAnsi="Consolas"/>
+          <w:color w:val="708090"/>
+          <w:spacing w:val="-2"/>
+        </w:rPr>
+        <w:t>// Khi chạy xong, lúc này context sẽ chứa các Bean có đánh</w:t>
+      </w:r>
+    </w:p>
+    <w:p>
+      <w:pPr>
+        <w:pStyle w:val="HTMLPreformatted"/>
+        <w:shd w:val="clear" w:color="auto" w:fill="EDEDED" w:themeFill="accent3" w:themeFillTint="33"/>
+        <w:spacing w:before="150" w:after="150"/>
+        <w:rPr>
+          <w:rStyle w:val="HTMLCode"/>
+          <w:rFonts w:ascii="Consolas" w:hAnsi="Consolas"/>
+          <w:color w:val="37352F"/>
+          <w:spacing w:val="-2"/>
+        </w:rPr>
+      </w:pPr>
+      <w:r>
+        <w:rPr>
+          <w:rStyle w:val="HTMLCode"/>
+          <w:rFonts w:ascii="Consolas" w:hAnsi="Consolas"/>
+          <w:color w:val="37352F"/>
+          <w:spacing w:val="-2"/>
+        </w:rPr>
+        <w:t xml:space="preserve">        </w:t>
+      </w:r>
+      <w:r>
+        <w:rPr>
+          <w:rStyle w:val="token"/>
+          <w:rFonts w:ascii="Consolas" w:hAnsi="Consolas"/>
+          <w:color w:val="708090"/>
+          <w:spacing w:val="-2"/>
+        </w:rPr>
+        <w:t>// dấu @Component.</w:t>
+      </w:r>
+    </w:p>
+    <w:p>
+      <w:pPr>
+        <w:pStyle w:val="HTMLPreformatted"/>
+        <w:shd w:val="clear" w:color="auto" w:fill="EDEDED" w:themeFill="accent3" w:themeFillTint="33"/>
+        <w:spacing w:before="150" w:after="150"/>
+        <w:rPr>
+          <w:rStyle w:val="HTMLCode"/>
+          <w:rFonts w:ascii="Consolas" w:hAnsi="Consolas"/>
+          <w:color w:val="37352F"/>
+          <w:spacing w:val="-2"/>
+        </w:rPr>
+      </w:pPr>
+    </w:p>
+    <w:p>
+      <w:pPr>
+        <w:pStyle w:val="HTMLPreformatted"/>
+        <w:shd w:val="clear" w:color="auto" w:fill="EDEDED" w:themeFill="accent3" w:themeFillTint="33"/>
+        <w:spacing w:before="150" w:after="150"/>
+        <w:rPr>
+          <w:rStyle w:val="HTMLCode"/>
+          <w:rFonts w:ascii="Consolas" w:hAnsi="Consolas"/>
+          <w:color w:val="37352F"/>
+          <w:spacing w:val="-2"/>
+        </w:rPr>
+      </w:pPr>
+      <w:r>
+        <w:rPr>
+          <w:rStyle w:val="HTMLCode"/>
+          <w:rFonts w:ascii="Consolas" w:hAnsi="Consolas"/>
+          <w:color w:val="37352F"/>
+          <w:spacing w:val="-2"/>
+        </w:rPr>
+        <w:t xml:space="preserve">        </w:t>
+      </w:r>
+      <w:r>
+        <w:rPr>
+          <w:rStyle w:val="token"/>
+          <w:rFonts w:ascii="Consolas" w:hAnsi="Consolas"/>
+          <w:color w:val="DD4A68"/>
+          <w:spacing w:val="-2"/>
+        </w:rPr>
+        <w:t>Girl</w:t>
+      </w:r>
+      <w:r>
+        <w:rPr>
+          <w:rStyle w:val="HTMLCode"/>
+          <w:rFonts w:ascii="Consolas" w:hAnsi="Consolas"/>
+          <w:color w:val="37352F"/>
+          <w:spacing w:val="-2"/>
+        </w:rPr>
+        <w:t xml:space="preserve"> girl </w:t>
+      </w:r>
+      <w:r>
+        <w:rPr>
+          <w:rStyle w:val="token"/>
+          <w:rFonts w:ascii="Consolas" w:hAnsi="Consolas"/>
+          <w:color w:val="9A6E3A"/>
+          <w:spacing w:val="-2"/>
+        </w:rPr>
+        <w:t>=</w:t>
+      </w:r>
+      <w:r>
+        <w:rPr>
+          <w:rStyle w:val="HTMLCode"/>
+          <w:rFonts w:ascii="Consolas" w:hAnsi="Consolas"/>
+          <w:color w:val="37352F"/>
+          <w:spacing w:val="-2"/>
+        </w:rPr>
+        <w:t xml:space="preserve"> context</w:t>
+      </w:r>
+      <w:r>
+        <w:rPr>
+          <w:rStyle w:val="token"/>
+          <w:rFonts w:ascii="Consolas" w:hAnsi="Consolas"/>
+          <w:color w:val="999999"/>
+          <w:spacing w:val="-2"/>
+        </w:rPr>
+        <w:t>.</w:t>
+      </w:r>
+      <w:r>
+        <w:rPr>
+          <w:rStyle w:val="token"/>
+          <w:rFonts w:ascii="Consolas" w:hAnsi="Consolas"/>
+          <w:color w:val="DD4A68"/>
+          <w:spacing w:val="-2"/>
+        </w:rPr>
+        <w:t>getBean</w:t>
+      </w:r>
+      <w:r>
+        <w:rPr>
+          <w:rStyle w:val="token"/>
+          <w:rFonts w:ascii="Consolas" w:hAnsi="Consolas"/>
+          <w:color w:val="999999"/>
+          <w:spacing w:val="-2"/>
+        </w:rPr>
+        <w:t>(</w:t>
+      </w:r>
+      <w:r>
+        <w:rPr>
+          <w:rStyle w:val="token"/>
+          <w:rFonts w:ascii="Consolas" w:hAnsi="Consolas"/>
+          <w:color w:val="DD4A68"/>
+          <w:spacing w:val="-2"/>
+        </w:rPr>
+        <w:t>Girl</w:t>
+      </w:r>
+      <w:r>
+        <w:rPr>
+          <w:rStyle w:val="token"/>
+          <w:rFonts w:ascii="Consolas" w:hAnsi="Consolas"/>
+          <w:color w:val="999999"/>
+          <w:spacing w:val="-2"/>
+        </w:rPr>
+        <w:t>.</w:t>
+      </w:r>
+      <w:r>
+        <w:rPr>
+          <w:rStyle w:val="token"/>
+          <w:rFonts w:ascii="Consolas" w:hAnsi="Consolas"/>
+          <w:color w:val="0077AA"/>
+          <w:spacing w:val="-2"/>
+        </w:rPr>
+        <w:t>class</w:t>
+      </w:r>
+      <w:r>
+        <w:rPr>
+          <w:rStyle w:val="token"/>
+          <w:rFonts w:ascii="Consolas" w:hAnsi="Consolas"/>
+          <w:color w:val="999999"/>
+          <w:spacing w:val="-2"/>
+        </w:rPr>
+        <w:t>);</w:t>
+      </w:r>
+    </w:p>
+    <w:p>
+      <w:pPr>
+        <w:pStyle w:val="HTMLPreformatted"/>
+        <w:shd w:val="clear" w:color="auto" w:fill="EDEDED" w:themeFill="accent3" w:themeFillTint="33"/>
+        <w:spacing w:before="150" w:after="150"/>
+        <w:rPr>
+          <w:rStyle w:val="HTMLCode"/>
+          <w:rFonts w:ascii="Consolas" w:hAnsi="Consolas"/>
+          <w:color w:val="37352F"/>
+          <w:spacing w:val="-2"/>
+        </w:rPr>
+      </w:pPr>
+    </w:p>
+    <w:p>
+      <w:pPr>
+        <w:pStyle w:val="HTMLPreformatted"/>
+        <w:shd w:val="clear" w:color="auto" w:fill="EDEDED" w:themeFill="accent3" w:themeFillTint="33"/>
+        <w:spacing w:before="150" w:after="150"/>
+        <w:rPr>
+          <w:rStyle w:val="HTMLCode"/>
+          <w:rFonts w:ascii="Consolas" w:hAnsi="Consolas"/>
+          <w:color w:val="37352F"/>
+          <w:spacing w:val="-2"/>
+        </w:rPr>
+      </w:pPr>
+      <w:r>
+        <w:rPr>
+          <w:rStyle w:val="HTMLCode"/>
+          <w:rFonts w:ascii="Consolas" w:hAnsi="Consolas"/>
+          <w:color w:val="37352F"/>
+          <w:spacing w:val="-2"/>
+        </w:rPr>
+        <w:t xml:space="preserve">        </w:t>
+      </w:r>
+      <w:r>
+        <w:rPr>
+          <w:rStyle w:val="token"/>
+          <w:rFonts w:ascii="Consolas" w:hAnsi="Consolas"/>
+          <w:color w:val="DD4A68"/>
+          <w:spacing w:val="-2"/>
+        </w:rPr>
+        <w:t>System</w:t>
+      </w:r>
+      <w:r>
+        <w:rPr>
+          <w:rStyle w:val="token"/>
+          <w:rFonts w:ascii="Consolas" w:hAnsi="Consolas"/>
+          <w:color w:val="999999"/>
+          <w:spacing w:val="-2"/>
+        </w:rPr>
+        <w:t>.</w:t>
+      </w:r>
+      <w:r>
+        <w:rPr>
+          <w:rStyle w:val="HTMLCode"/>
+          <w:rFonts w:ascii="Consolas" w:hAnsi="Consolas"/>
+          <w:color w:val="37352F"/>
+          <w:spacing w:val="-2"/>
+        </w:rPr>
+        <w:t>out</w:t>
+      </w:r>
+      <w:r>
+        <w:rPr>
+          <w:rStyle w:val="token"/>
+          <w:rFonts w:ascii="Consolas" w:hAnsi="Consolas"/>
+          <w:color w:val="999999"/>
+          <w:spacing w:val="-2"/>
+        </w:rPr>
+        <w:t>.</w:t>
+      </w:r>
+      <w:r>
+        <w:rPr>
+          <w:rStyle w:val="token"/>
+          <w:rFonts w:ascii="Consolas" w:hAnsi="Consolas"/>
+          <w:color w:val="DD4A68"/>
+          <w:spacing w:val="-2"/>
+        </w:rPr>
+        <w:t>println</w:t>
+      </w:r>
+      <w:r>
+        <w:rPr>
+          <w:rStyle w:val="token"/>
+          <w:rFonts w:ascii="Consolas" w:hAnsi="Consolas"/>
+          <w:color w:val="999999"/>
+          <w:spacing w:val="-2"/>
+        </w:rPr>
+        <w:t>(</w:t>
+      </w:r>
+      <w:r>
+        <w:rPr>
+          <w:rStyle w:val="token"/>
+          <w:rFonts w:ascii="Consolas" w:hAnsi="Consolas"/>
+          <w:color w:val="669900"/>
+          <w:spacing w:val="-2"/>
+        </w:rPr>
+        <w:t>"&gt; Trước khi IoC Container destroy Girl"</w:t>
+      </w:r>
+      <w:r>
+        <w:rPr>
+          <w:rStyle w:val="token"/>
+          <w:rFonts w:ascii="Consolas" w:hAnsi="Consolas"/>
+          <w:color w:val="999999"/>
+          <w:spacing w:val="-2"/>
+        </w:rPr>
+        <w:t>);</w:t>
+      </w:r>
+    </w:p>
+    <w:p>
+      <w:pPr>
+        <w:pStyle w:val="HTMLPreformatted"/>
+        <w:shd w:val="clear" w:color="auto" w:fill="EDEDED" w:themeFill="accent3" w:themeFillTint="33"/>
+        <w:spacing w:before="150" w:after="150"/>
+        <w:rPr>
+          <w:rStyle w:val="HTMLCode"/>
+          <w:rFonts w:ascii="Consolas" w:hAnsi="Consolas"/>
+          <w:color w:val="37352F"/>
+          <w:spacing w:val="-2"/>
+        </w:rPr>
+      </w:pPr>
+      <w:r>
+        <w:rPr>
+          <w:rStyle w:val="HTMLCode"/>
+          <w:rFonts w:ascii="Consolas" w:hAnsi="Consolas"/>
+          <w:color w:val="37352F"/>
+          <w:spacing w:val="-2"/>
+        </w:rPr>
+        <w:t xml:space="preserve">        </w:t>
+      </w:r>
+      <w:r>
+        <w:rPr>
+          <w:rStyle w:val="token"/>
+          <w:rFonts w:ascii="Consolas" w:hAnsi="Consolas"/>
+          <w:color w:val="999999"/>
+          <w:spacing w:val="-2"/>
+        </w:rPr>
+        <w:t>((</w:t>
+      </w:r>
+      <w:r>
+        <w:rPr>
+          <w:rStyle w:val="token"/>
+          <w:rFonts w:ascii="Consolas" w:hAnsi="Consolas"/>
+          <w:color w:val="DD4A68"/>
+          <w:spacing w:val="-2"/>
+        </w:rPr>
+        <w:t>ConfigurableApplicationContext</w:t>
+      </w:r>
+      <w:r>
+        <w:rPr>
+          <w:rStyle w:val="token"/>
+          <w:rFonts w:ascii="Consolas" w:hAnsi="Consolas"/>
+          <w:color w:val="999999"/>
+          <w:spacing w:val="-2"/>
+        </w:rPr>
+        <w:t>)</w:t>
+      </w:r>
+      <w:r>
+        <w:rPr>
+          <w:rStyle w:val="HTMLCode"/>
+          <w:rFonts w:ascii="Consolas" w:hAnsi="Consolas"/>
+          <w:color w:val="37352F"/>
+          <w:spacing w:val="-2"/>
+        </w:rPr>
+        <w:t xml:space="preserve"> context</w:t>
+      </w:r>
+      <w:r>
+        <w:rPr>
+          <w:rStyle w:val="token"/>
+          <w:rFonts w:ascii="Consolas" w:hAnsi="Consolas"/>
+          <w:color w:val="999999"/>
+          <w:spacing w:val="-2"/>
+        </w:rPr>
+        <w:t>).</w:t>
+      </w:r>
+      <w:r>
+        <w:rPr>
+          <w:rStyle w:val="token"/>
+          <w:rFonts w:ascii="Consolas" w:hAnsi="Consolas"/>
+          <w:color w:val="DD4A68"/>
+          <w:spacing w:val="-2"/>
+        </w:rPr>
+        <w:t>getBeanFactory</w:t>
+      </w:r>
+      <w:r>
+        <w:rPr>
+          <w:rStyle w:val="token"/>
+          <w:rFonts w:ascii="Consolas" w:hAnsi="Consolas"/>
+          <w:color w:val="999999"/>
+          <w:spacing w:val="-2"/>
+        </w:rPr>
+        <w:t>().</w:t>
+      </w:r>
+      <w:r>
+        <w:rPr>
+          <w:rStyle w:val="token"/>
+          <w:rFonts w:ascii="Consolas" w:hAnsi="Consolas"/>
+          <w:color w:val="DD4A68"/>
+          <w:spacing w:val="-2"/>
+        </w:rPr>
+        <w:t>destroyBean</w:t>
+      </w:r>
+      <w:r>
+        <w:rPr>
+          <w:rStyle w:val="token"/>
+          <w:rFonts w:ascii="Consolas" w:hAnsi="Consolas"/>
+          <w:color w:val="999999"/>
+          <w:spacing w:val="-2"/>
+        </w:rPr>
+        <w:t>(</w:t>
+      </w:r>
+      <w:r>
+        <w:rPr>
+          <w:rStyle w:val="HTMLCode"/>
+          <w:rFonts w:ascii="Consolas" w:hAnsi="Consolas"/>
+          <w:color w:val="37352F"/>
+          <w:spacing w:val="-2"/>
+        </w:rPr>
+        <w:t>girl</w:t>
+      </w:r>
+      <w:r>
+        <w:rPr>
+          <w:rStyle w:val="token"/>
+          <w:rFonts w:ascii="Consolas" w:hAnsi="Consolas"/>
+          <w:color w:val="999999"/>
+          <w:spacing w:val="-2"/>
+        </w:rPr>
+        <w:t>);</w:t>
+      </w:r>
+    </w:p>
+    <w:p>
+      <w:pPr>
+        <w:pStyle w:val="HTMLPreformatted"/>
+        <w:shd w:val="clear" w:color="auto" w:fill="EDEDED" w:themeFill="accent3" w:themeFillTint="33"/>
+        <w:spacing w:before="150" w:after="150"/>
+        <w:rPr>
+          <w:rStyle w:val="HTMLCode"/>
+          <w:rFonts w:ascii="Consolas" w:hAnsi="Consolas"/>
+          <w:color w:val="37352F"/>
+          <w:spacing w:val="-2"/>
+        </w:rPr>
+      </w:pPr>
+      <w:r>
+        <w:rPr>
+          <w:rStyle w:val="HTMLCode"/>
+          <w:rFonts w:ascii="Consolas" w:hAnsi="Consolas"/>
+          <w:color w:val="37352F"/>
+          <w:spacing w:val="-2"/>
+        </w:rPr>
+        <w:t xml:space="preserve">        </w:t>
+      </w:r>
+      <w:r>
+        <w:rPr>
+          <w:rStyle w:val="token"/>
+          <w:rFonts w:ascii="Consolas" w:hAnsi="Consolas"/>
+          <w:color w:val="DD4A68"/>
+          <w:spacing w:val="-2"/>
+        </w:rPr>
+        <w:t>System</w:t>
+      </w:r>
+      <w:r>
+        <w:rPr>
+          <w:rStyle w:val="token"/>
+          <w:rFonts w:ascii="Consolas" w:hAnsi="Consolas"/>
+          <w:color w:val="999999"/>
+          <w:spacing w:val="-2"/>
+        </w:rPr>
+        <w:t>.</w:t>
+      </w:r>
+      <w:r>
+        <w:rPr>
+          <w:rStyle w:val="HTMLCode"/>
+          <w:rFonts w:ascii="Consolas" w:hAnsi="Consolas"/>
+          <w:color w:val="37352F"/>
+          <w:spacing w:val="-2"/>
+        </w:rPr>
+        <w:t>out</w:t>
+      </w:r>
+      <w:r>
+        <w:rPr>
+          <w:rStyle w:val="token"/>
+          <w:rFonts w:ascii="Consolas" w:hAnsi="Consolas"/>
+          <w:color w:val="999999"/>
+          <w:spacing w:val="-2"/>
+        </w:rPr>
+        <w:t>.</w:t>
+      </w:r>
+      <w:r>
+        <w:rPr>
+          <w:rStyle w:val="token"/>
+          <w:rFonts w:ascii="Consolas" w:hAnsi="Consolas"/>
+          <w:color w:val="DD4A68"/>
+          <w:spacing w:val="-2"/>
+        </w:rPr>
+        <w:t>println</w:t>
+      </w:r>
+      <w:r>
+        <w:rPr>
+          <w:rStyle w:val="token"/>
+          <w:rFonts w:ascii="Consolas" w:hAnsi="Consolas"/>
+          <w:color w:val="999999"/>
+          <w:spacing w:val="-2"/>
+        </w:rPr>
+        <w:t>(</w:t>
+      </w:r>
+      <w:r>
+        <w:rPr>
+          <w:rStyle w:val="token"/>
+          <w:rFonts w:ascii="Consolas" w:hAnsi="Consolas"/>
+          <w:color w:val="669900"/>
+          <w:spacing w:val="-2"/>
+        </w:rPr>
+        <w:t>"&gt; Sau khi IoC Container destroy Girl"</w:t>
+      </w:r>
+      <w:r>
+        <w:rPr>
+          <w:rStyle w:val="token"/>
+          <w:rFonts w:ascii="Consolas" w:hAnsi="Consolas"/>
+          <w:color w:val="999999"/>
+          <w:spacing w:val="-2"/>
+        </w:rPr>
+        <w:t>);</w:t>
+      </w:r>
+    </w:p>
+    <w:p>
+      <w:pPr>
+        <w:pStyle w:val="HTMLPreformatted"/>
+        <w:shd w:val="clear" w:color="auto" w:fill="EDEDED" w:themeFill="accent3" w:themeFillTint="33"/>
+        <w:spacing w:before="150" w:after="150"/>
+        <w:rPr>
+          <w:rStyle w:val="HTMLCode"/>
+          <w:rFonts w:ascii="Consolas" w:hAnsi="Consolas"/>
+          <w:color w:val="37352F"/>
+          <w:spacing w:val="-2"/>
+        </w:rPr>
+      </w:pPr>
+    </w:p>
+    <w:p>
+      <w:pPr>
+        <w:pStyle w:val="HTMLPreformatted"/>
+        <w:shd w:val="clear" w:color="auto" w:fill="EDEDED" w:themeFill="accent3" w:themeFillTint="33"/>
+        <w:spacing w:before="150" w:after="150"/>
+        <w:rPr>
+          <w:rStyle w:val="HTMLCode"/>
+          <w:rFonts w:ascii="Consolas" w:hAnsi="Consolas"/>
+          <w:color w:val="37352F"/>
+          <w:spacing w:val="-2"/>
+        </w:rPr>
+      </w:pPr>
+      <w:r>
+        <w:rPr>
+          <w:rStyle w:val="HTMLCode"/>
+          <w:rFonts w:ascii="Consolas" w:hAnsi="Consolas"/>
+          <w:color w:val="37352F"/>
+          <w:spacing w:val="-2"/>
+        </w:rPr>
+        <w:t xml:space="preserve">    </w:t>
+      </w:r>
+      <w:r>
+        <w:rPr>
+          <w:rStyle w:val="token"/>
+          <w:rFonts w:ascii="Consolas" w:hAnsi="Consolas"/>
+          <w:color w:val="999999"/>
+          <w:spacing w:val="-2"/>
+        </w:rPr>
+        <w:t>}</w:t>
+      </w:r>
+    </w:p>
+    <w:p>
+      <w:pPr>
+        <w:pStyle w:val="HTMLPreformatted"/>
+        <w:shd w:val="clear" w:color="auto" w:fill="EDEDED" w:themeFill="accent3" w:themeFillTint="33"/>
+        <w:spacing w:before="150" w:after="150"/>
+        <w:rPr>
+          <w:rFonts w:ascii="Consolas" w:hAnsi="Consolas"/>
+          <w:color w:val="000000"/>
+          <w:spacing w:val="-2"/>
+          <w:sz w:val="24"/>
+          <w:szCs w:val="24"/>
+        </w:rPr>
+      </w:pPr>
+      <w:r>
+        <w:rPr>
+          <w:rStyle w:val="token"/>
+          <w:rFonts w:ascii="Consolas" w:hAnsi="Consolas"/>
+          <w:color w:val="999999"/>
+          <w:spacing w:val="-2"/>
+        </w:rPr>
+        <w:t>}</w:t>
+      </w:r>
+    </w:p>
+    <w:p>
+      <w:pPr>
+        <w:tabs>
+          <w:tab w:val="left" w:pos="1590"/>
+        </w:tabs>
+        <w:rPr>
+          <w:lang w:val="en-US" w:eastAsia="vi-VN"/>
+        </w:rPr>
+      </w:pPr>
+    </w:p>
+    <w:p>
+      <w:pPr>
+        <w:tabs>
+          <w:tab w:val="left" w:pos="1590"/>
+        </w:tabs>
+        <w:rPr>
+          <w:lang w:val="en-US" w:eastAsia="vi-VN"/>
+        </w:rPr>
+      </w:pPr>
+      <w:r>
+        <w:rPr>
+          <w:lang w:val="en-US" w:eastAsia="vi-VN"/>
+        </w:rPr>
+        <w:t>Output:</w:t>
+      </w:r>
+    </w:p>
+    <w:p>
+      <w:pPr>
+        <w:pStyle w:val="HTMLPreformatted"/>
+        <w:shd w:val="clear" w:color="auto" w:fill="EDEDED" w:themeFill="accent3" w:themeFillTint="33"/>
+        <w:spacing w:before="150" w:after="150"/>
+        <w:rPr>
+          <w:rStyle w:val="HTMLCode"/>
+          <w:rFonts w:ascii="Consolas" w:hAnsi="Consolas"/>
+          <w:color w:val="37352F"/>
+          <w:spacing w:val="-2"/>
+        </w:rPr>
+      </w:pPr>
+      <w:r>
+        <w:rPr>
+          <w:rStyle w:val="HTMLCode"/>
+          <w:rFonts w:ascii="Consolas" w:hAnsi="Consolas"/>
+          <w:color w:val="37352F"/>
+          <w:spacing w:val="-2"/>
+        </w:rPr>
+        <w:t>&gt; Trước khi IoC Container được khởi tạo</w:t>
+      </w:r>
+    </w:p>
+    <w:p>
+      <w:pPr>
+        <w:pStyle w:val="HTMLPreformatted"/>
+        <w:shd w:val="clear" w:color="auto" w:fill="EDEDED" w:themeFill="accent3" w:themeFillTint="33"/>
+        <w:spacing w:before="150" w:after="150"/>
+        <w:rPr>
+          <w:rStyle w:val="HTMLCode"/>
+          <w:rFonts w:ascii="Consolas" w:hAnsi="Consolas"/>
+          <w:color w:val="37352F"/>
+          <w:spacing w:val="-2"/>
+        </w:rPr>
+      </w:pPr>
+      <w:r>
+        <w:rPr>
+          <w:rStyle w:val="HTMLCode"/>
+          <w:rFonts w:ascii="Consolas" w:hAnsi="Consolas"/>
+          <w:color w:val="37352F"/>
+          <w:spacing w:val="-2"/>
+        </w:rPr>
+        <w:t>&gt; Trước khi IoC Container được khởi tạo</w:t>
+      </w:r>
+    </w:p>
+    <w:p>
+      <w:pPr>
+        <w:pStyle w:val="HTMLPreformatted"/>
+        <w:shd w:val="clear" w:color="auto" w:fill="EDEDED" w:themeFill="accent3" w:themeFillTint="33"/>
+        <w:spacing w:before="150" w:after="150"/>
+        <w:rPr>
+          <w:rStyle w:val="HTMLCode"/>
+          <w:rFonts w:ascii="Consolas" w:hAnsi="Consolas"/>
+          <w:color w:val="37352F"/>
+          <w:spacing w:val="-2"/>
+        </w:rPr>
+      </w:pPr>
+      <w:r>
+        <w:rPr>
+          <w:rStyle w:val="HTMLCode"/>
+          <w:rFonts w:ascii="Consolas" w:hAnsi="Consolas"/>
+          <w:color w:val="37352F"/>
+          <w:spacing w:val="-2"/>
+        </w:rPr>
+        <w:tab/>
+        <w:t>&gt;&gt; Đối tượng Girl sau khi khởi tạo xong sẽ chạy hàm này</w:t>
+      </w:r>
+    </w:p>
+    <w:p>
+      <w:pPr>
+        <w:pStyle w:val="HTMLPreformatted"/>
+        <w:shd w:val="clear" w:color="auto" w:fill="EDEDED" w:themeFill="accent3" w:themeFillTint="33"/>
+        <w:spacing w:before="150" w:after="150"/>
+        <w:rPr>
+          <w:rStyle w:val="HTMLCode"/>
+          <w:rFonts w:ascii="Consolas" w:hAnsi="Consolas"/>
+          <w:color w:val="37352F"/>
+          <w:spacing w:val="-2"/>
+        </w:rPr>
+      </w:pPr>
+      <w:r>
+        <w:rPr>
+          <w:rStyle w:val="HTMLCode"/>
+          <w:rFonts w:ascii="Consolas" w:hAnsi="Consolas"/>
+          <w:color w:val="37352F"/>
+          <w:spacing w:val="-2"/>
+        </w:rPr>
+        <w:t>&gt; Sau khi IoC Container được khởi tạo</w:t>
+      </w:r>
+    </w:p>
+    <w:p>
+      <w:pPr>
+        <w:pStyle w:val="HTMLPreformatted"/>
+        <w:shd w:val="clear" w:color="auto" w:fill="EDEDED" w:themeFill="accent3" w:themeFillTint="33"/>
+        <w:spacing w:before="150" w:after="150"/>
+        <w:rPr>
+          <w:rStyle w:val="HTMLCode"/>
+          <w:rFonts w:ascii="Consolas" w:hAnsi="Consolas"/>
+          <w:color w:val="37352F"/>
+          <w:spacing w:val="-2"/>
+        </w:rPr>
+      </w:pPr>
+      <w:r>
+        <w:rPr>
+          <w:rStyle w:val="HTMLCode"/>
+          <w:rFonts w:ascii="Consolas" w:hAnsi="Consolas"/>
+          <w:color w:val="37352F"/>
+          <w:spacing w:val="-2"/>
+        </w:rPr>
+        <w:t>&gt; Trước khi IoC Container destroy Girl</w:t>
+      </w:r>
+    </w:p>
+    <w:p>
+      <w:pPr>
+        <w:pStyle w:val="HTMLPreformatted"/>
+        <w:shd w:val="clear" w:color="auto" w:fill="EDEDED" w:themeFill="accent3" w:themeFillTint="33"/>
+        <w:spacing w:before="150" w:after="150"/>
+        <w:rPr>
+          <w:rStyle w:val="HTMLCode"/>
+          <w:rFonts w:ascii="Consolas" w:hAnsi="Consolas"/>
+          <w:color w:val="37352F"/>
+          <w:spacing w:val="-2"/>
+        </w:rPr>
+      </w:pPr>
+      <w:r>
+        <w:rPr>
+          <w:rStyle w:val="HTMLCode"/>
+          <w:rFonts w:ascii="Consolas" w:hAnsi="Consolas"/>
+          <w:color w:val="37352F"/>
+          <w:spacing w:val="-2"/>
+        </w:rPr>
+        <w:tab/>
+        <w:t>&gt;&gt; Đối tượng Girl trước khi bị destroy thì chạy hàm này</w:t>
+      </w:r>
+    </w:p>
+    <w:p>
+      <w:pPr>
+        <w:pStyle w:val="HTMLPreformatted"/>
+        <w:shd w:val="clear" w:color="auto" w:fill="EDEDED" w:themeFill="accent3" w:themeFillTint="33"/>
+        <w:spacing w:before="150" w:after="150"/>
+        <w:rPr>
+          <w:rFonts w:ascii="Consolas" w:hAnsi="Consolas"/>
+          <w:color w:val="000000"/>
+          <w:spacing w:val="-2"/>
+          <w:sz w:val="24"/>
+          <w:szCs w:val="24"/>
+        </w:rPr>
+      </w:pPr>
+      <w:r>
+        <w:rPr>
+          <w:rStyle w:val="HTMLCode"/>
+          <w:rFonts w:ascii="Consolas" w:hAnsi="Consolas"/>
+          <w:color w:val="37352F"/>
+          <w:spacing w:val="-2"/>
+        </w:rPr>
+        <w:t>&gt; Sau khi IoC Container destroy Girl</w:t>
+      </w:r>
+    </w:p>
+    <w:p>
+      <w:pPr>
+        <w:tabs>
+          <w:tab w:val="left" w:pos="1590"/>
+        </w:tabs>
+        <w:rPr>
+          <w:lang w:val="en-US" w:eastAsia="vi-VN"/>
+        </w:rPr>
+      </w:pPr>
+    </w:p>
+    <w:p>
+      <w:pPr>
+        <w:pStyle w:val="ListParagraph"/>
+        <w:numPr>
+          <w:ilvl w:val="0"/>
+          <w:numId w:val="5"/>
+        </w:numPr>
+        <w:tabs>
+          <w:tab w:val="left" w:pos="1590"/>
+        </w:tabs>
+        <w:rPr>
+          <w:lang w:val="en-US" w:eastAsia="vi-VN"/>
+        </w:rPr>
+      </w:pPr>
+      <w:r>
+        <w:rPr>
+          <w:lang w:val="en-US" w:eastAsia="vi-VN"/>
+        </w:rPr>
+        <w:t>Bạn sẽ thấy dòng “Trước khi IoC Container được khởi tạo” được chạy 2 lần</w:t>
+      </w:r>
+    </w:p>
+    <w:p>
+      <w:pPr>
+        <w:pStyle w:val="ListParagraph"/>
+        <w:numPr>
+          <w:ilvl w:val="0"/>
+          <w:numId w:val="3"/>
+        </w:numPr>
+        <w:tabs>
+          <w:tab w:val="left" w:pos="1590"/>
+        </w:tabs>
+        <w:rPr>
+          <w:lang w:val="en-US" w:eastAsia="vi-VN"/>
+        </w:rPr>
+      </w:pPr>
+      <w:r>
+        <w:rPr>
+          <w:lang w:val="en-US" w:eastAsia="vi-VN"/>
+        </w:rPr>
+        <w:t>Điều này xảy ra bởi vì hàm App.main(args) được chạy 2 lần!</w:t>
+      </w:r>
+    </w:p>
+    <w:p>
+      <w:pPr>
+        <w:pStyle w:val="ListParagraph"/>
+        <w:numPr>
+          <w:ilvl w:val="0"/>
+          <w:numId w:val="5"/>
+        </w:numPr>
+        <w:tabs>
+          <w:tab w:val="left" w:pos="1590"/>
+        </w:tabs>
+        <w:rPr>
+          <w:lang w:val="en-US" w:eastAsia="vi-VN"/>
+        </w:rPr>
+      </w:pPr>
+      <w:r>
+        <w:rPr>
+          <w:lang w:val="en-US" w:eastAsia="vi-VN"/>
+        </w:rPr>
+        <w:t>Lần đầu là do chúng ta chạy</w:t>
+      </w:r>
+    </w:p>
+    <w:p>
+      <w:pPr>
+        <w:pStyle w:val="ListParagraph"/>
+        <w:numPr>
+          <w:ilvl w:val="0"/>
+          <w:numId w:val="5"/>
+        </w:numPr>
+        <w:tabs>
+          <w:tab w:val="left" w:pos="1590"/>
+        </w:tabs>
+        <w:rPr>
+          <w:lang w:val="en-US" w:eastAsia="vi-VN"/>
+        </w:rPr>
+      </w:pPr>
+      <w:r>
+        <w:rPr>
+          <w:lang w:val="en-US" w:eastAsia="vi-VN"/>
+        </w:rPr>
+        <w:lastRenderedPageBreak/>
+        <w:t xml:space="preserve">Lần thứ 2 là do </w:t>
+      </w:r>
+      <w:r>
+        <w:rPr>
+          <w:color w:val="FF0000"/>
+          <w:lang w:val="en-US" w:eastAsia="vi-VN"/>
+        </w:rPr>
+        <w:t xml:space="preserve">Spring Boot </w:t>
+      </w:r>
+      <w:r>
+        <w:rPr>
+          <w:lang w:val="en-US" w:eastAsia="vi-VN"/>
+        </w:rPr>
+        <w:t xml:space="preserve">chạy sau khi nó được gọi </w:t>
+      </w:r>
+      <w:proofErr w:type="gramStart"/>
+      <w:r>
+        <w:rPr>
+          <w:color w:val="FF0000"/>
+          <w:lang w:val="en-US" w:eastAsia="vi-VN"/>
+        </w:rPr>
+        <w:t>SpringApplication.run(</w:t>
+      </w:r>
+      <w:proofErr w:type="gramEnd"/>
+      <w:r>
+        <w:rPr>
+          <w:color w:val="FF0000"/>
+          <w:lang w:val="en-US" w:eastAsia="vi-VN"/>
+        </w:rPr>
+        <w:t xml:space="preserve">App.class, agrs). </w:t>
+      </w:r>
+      <w:r>
+        <w:rPr>
+          <w:lang w:val="en-US" w:eastAsia="vi-VN"/>
+        </w:rPr>
+        <w:t xml:space="preserve">Đây là lúc mà </w:t>
+      </w:r>
+      <w:r>
+        <w:rPr>
+          <w:color w:val="FF0000"/>
+          <w:lang w:val="en-US" w:eastAsia="vi-VN"/>
+        </w:rPr>
+        <w:t xml:space="preserve">IoC Container (ApplicationContext) được </w:t>
+      </w:r>
+      <w:r>
+        <w:rPr>
+          <w:lang w:val="en-US" w:eastAsia="vi-VN"/>
+        </w:rPr>
+        <w:t xml:space="preserve">tọa ra và đi tìm </w:t>
+      </w:r>
+      <w:r>
+        <w:rPr>
+          <w:color w:val="FF0000"/>
+          <w:lang w:val="en-US" w:eastAsia="vi-VN"/>
+        </w:rPr>
+        <w:t>Bean</w:t>
+      </w:r>
+      <w:r>
+        <w:rPr>
+          <w:lang w:val="en-US" w:eastAsia="vi-VN"/>
+        </w:rPr>
+        <w:t>.</w:t>
+      </w:r>
+    </w:p>
+    <w:p>
+      <w:pPr>
+        <w:tabs>
+          <w:tab w:val="left" w:pos="1590"/>
+        </w:tabs>
+        <w:ind w:left="420"/>
+        <w:rPr>
+          <w:lang w:val="en-US" w:eastAsia="vi-VN"/>
+        </w:rPr>
+      </w:pPr>
+    </w:p>
+    <w:p>
+      <w:pPr>
+        <w:tabs>
+          <w:tab w:val="left" w:pos="1590"/>
+        </w:tabs>
+        <w:rPr>
+          <w:lang w:val="en-US" w:eastAsia="vi-VN"/>
+        </w:rPr>
+      </w:pPr>
+      <w:r>
+        <w:rPr>
+          <w:lang w:val="en-US" w:eastAsia="vi-VN"/>
+        </w:rPr>
+        <w:t>5, Ý nghĩa</w:t>
+      </w:r>
+    </w:p>
+    <w:p>
+      <w:pPr>
+        <w:pStyle w:val="ListParagraph"/>
+        <w:numPr>
+          <w:ilvl w:val="0"/>
+          <w:numId w:val="5"/>
+        </w:numPr>
+        <w:tabs>
+          <w:tab w:val="left" w:pos="1590"/>
+        </w:tabs>
+        <w:rPr>
+          <w:lang w:val="en-US" w:eastAsia="vi-VN"/>
+        </w:rPr>
+      </w:pPr>
+      <w:r>
+        <w:rPr>
+          <w:color w:val="FF0000"/>
+          <w:lang w:val="en-US" w:eastAsia="vi-VN"/>
+        </w:rPr>
+        <w:t xml:space="preserve">@PostConstruct </w:t>
+      </w:r>
+      <w:r>
+        <w:rPr>
+          <w:lang w:val="en-US" w:eastAsia="vi-VN"/>
+        </w:rPr>
+        <w:t xml:space="preserve">và </w:t>
+      </w:r>
+      <w:r>
+        <w:rPr>
+          <w:color w:val="FF0000"/>
+          <w:lang w:val="en-US" w:eastAsia="vi-VN"/>
+        </w:rPr>
+        <w:t xml:space="preserve">@PreDestroy </w:t>
+      </w:r>
+      <w:r>
+        <w:rPr>
+          <w:lang w:val="en-US" w:eastAsia="vi-VN"/>
+        </w:rPr>
+        <w:t>là 2 Annotation cực kỳ ý nghĩa, nếu bạn nắm được vòng đời của một Bena, bạn có thể tận dụng nó để làm các nhiệm vụ riêng như setting, thêm giá trị mặc định trong thuộc tính sau khi tạo, xóa dữ liệu trước khi xóa, v.v… rất nhiều chức năng khác tùy theo nhu cầu.</w:t>
+      </w:r>
+    </w:p>
     <w:sectPr>
+      <w:footerReference w:type="default" r:id="rId8"/>
       <w:type w:val="continuous"/>
       <w:pgSz w:w="11906" w:h="16838" w:code="9"/>
       <w:pgMar w:top="1440" w:right="1440" w:bottom="1440" w:left="1440" w:header="706" w:footer="706" w:gutter="0"/>
@@ -26813,6 +31316,21 @@
     </w:p>
   </w:endnote>
 </w:endnotes>
+</file>
+
+<file path=word/footer1.xml><?xml version="1.0" encoding="utf-8"?>
+<w:ftr xmlns:wpc="http://schemas.microsoft.com/office/word/2010/wordprocessingCanvas" xmlns:cx="http://schemas.microsoft.com/office/drawing/2014/chartex" xmlns:cx1="http://schemas.microsoft.com/office/drawing/2015/9/8/chartex" xmlns:cx2="http://schemas.microsoft.com/office/drawing/2015/10/21/chartex" xmlns:cx3="http://schemas.microsoft.com/office/drawing/2016/5/9/chartex" xmlns:cx4="http://schemas.microsoft.com/office/drawing/2016/5/10/chartex" xmlns:cx5="http://schemas.microsoft.com/office/drawing/2016/5/11/chartex" xmlns:cx6="http://schemas.microsoft.com/office/drawing/2016/5/12/chartex" xmlns:cx7="http://schemas.microsoft.com/office/drawing/2016/5/13/chartex" xmlns:cx8="http://schemas.microsoft.com/office/drawing/2016/5/14/chartex" xmlns:mc="http://schemas.openxmlformats.org/markup-compatibility/2006" xmlns:aink="http://schemas.microsoft.com/office/drawing/2016/ink" xmlns:am3d="http://schemas.microsoft.com/office/drawing/2017/model3d" xmlns:o="urn:schemas-microsoft-com:office:office" xmlns:oel="http://schemas.microsoft.com/office/2019/extlst" xmlns:r="http://schemas.openxmlformats.org/officeDocument/2006/relationships" xmlns:m="http://schemas.openxmlformats.org/officeDocument/2006/math" xmlns:v="urn:schemas-microsoft-com:vml" xmlns:wp14="http://schemas.microsoft.com/office/word/2010/wordprocessingDrawing" xmlns:wp="http://schemas.openxmlformats.org/drawingml/2006/wordprocessingDrawing" xmlns:w10="urn:schemas-microsoft-com:office:word" xmlns:w="http://schemas.openxmlformats.org/wordprocessingml/2006/main" xmlns:w14="http://schemas.microsoft.com/office/word/2010/wordml" xmlns:w15="http://schemas.microsoft.com/office/word/2012/wordml" xmlns:w16cex="http://schemas.microsoft.com/office/word/2018/wordml/cex" xmlns:w16cid="http://schemas.microsoft.com/office/word/2016/wordml/cid" xmlns:w16="http://schemas.microsoft.com/office/word/2018/wordml" xmlns:w16sdtdh="http://schemas.microsoft.com/office/word/2020/wordml/sdtdatahash" xmlns:w16se="http://schemas.microsoft.com/office/word/2015/wordml/symex" xmlns:wpg="http://schemas.microsoft.com/office/word/2010/wordprocessingGroup" xmlns:wpi="http://schemas.microsoft.com/office/word/2010/wordprocessingInk" xmlns:wne="http://schemas.microsoft.com/office/word/2006/wordml" xmlns:wps="http://schemas.microsoft.com/office/word/2010/wordprocessingShape" mc:Ignorable="w14 w15 w16se w16cid w16 w16cex w16sdtdh wp14">
+  <w:p>
+    <w:pPr>
+      <w:pStyle w:val="Footer"/>
+    </w:pPr>
+  </w:p>
+  <w:p>
+    <w:pPr>
+      <w:pStyle w:val="Footer"/>
+    </w:pPr>
+  </w:p>
+</w:ftr>
 </file>
 
 <file path=word/footnotes.xml><?xml version="1.0" encoding="utf-8"?>
@@ -27181,6 +31699,92 @@
     </w:lvl>
   </w:abstractNum>
   <w:abstractNum w:abstractNumId="3" w15:restartNumberingAfterBreak="0">
+    <w:nsid w:val="3A20271D"/>
+    <w:multiLevelType w:val="hybridMultilevel"/>
+    <w:tmpl w:val="7514EDD0"/>
+    <w:lvl w:ilvl="0" w:tplc="042A000F">
+      <w:start w:val="1"/>
+      <w:numFmt w:val="decimal"/>
+      <w:lvlText w:val="%1."/>
+      <w:lvlJc w:val="left"/>
+      <w:pPr>
+        <w:ind w:left="1500" w:hanging="360"/>
+      </w:pPr>
+    </w:lvl>
+    <w:lvl w:ilvl="1" w:tplc="042A0019" w:tentative="1">
+      <w:start w:val="1"/>
+      <w:numFmt w:val="lowerLetter"/>
+      <w:lvlText w:val="%2."/>
+      <w:lvlJc w:val="left"/>
+      <w:pPr>
+        <w:ind w:left="2220" w:hanging="360"/>
+      </w:pPr>
+    </w:lvl>
+    <w:lvl w:ilvl="2" w:tplc="042A001B" w:tentative="1">
+      <w:start w:val="1"/>
+      <w:numFmt w:val="lowerRoman"/>
+      <w:lvlText w:val="%3."/>
+      <w:lvlJc w:val="right"/>
+      <w:pPr>
+        <w:ind w:left="2940" w:hanging="180"/>
+      </w:pPr>
+    </w:lvl>
+    <w:lvl w:ilvl="3" w:tplc="042A000F" w:tentative="1">
+      <w:start w:val="1"/>
+      <w:numFmt w:val="decimal"/>
+      <w:lvlText w:val="%4."/>
+      <w:lvlJc w:val="left"/>
+      <w:pPr>
+        <w:ind w:left="3660" w:hanging="360"/>
+      </w:pPr>
+    </w:lvl>
+    <w:lvl w:ilvl="4" w:tplc="042A0019" w:tentative="1">
+      <w:start w:val="1"/>
+      <w:numFmt w:val="lowerLetter"/>
+      <w:lvlText w:val="%5."/>
+      <w:lvlJc w:val="left"/>
+      <w:pPr>
+        <w:ind w:left="4380" w:hanging="360"/>
+      </w:pPr>
+    </w:lvl>
+    <w:lvl w:ilvl="5" w:tplc="042A001B" w:tentative="1">
+      <w:start w:val="1"/>
+      <w:numFmt w:val="lowerRoman"/>
+      <w:lvlText w:val="%6."/>
+      <w:lvlJc w:val="right"/>
+      <w:pPr>
+        <w:ind w:left="5100" w:hanging="180"/>
+      </w:pPr>
+    </w:lvl>
+    <w:lvl w:ilvl="6" w:tplc="042A000F" w:tentative="1">
+      <w:start w:val="1"/>
+      <w:numFmt w:val="decimal"/>
+      <w:lvlText w:val="%7."/>
+      <w:lvlJc w:val="left"/>
+      <w:pPr>
+        <w:ind w:left="5820" w:hanging="360"/>
+      </w:pPr>
+    </w:lvl>
+    <w:lvl w:ilvl="7" w:tplc="042A0019" w:tentative="1">
+      <w:start w:val="1"/>
+      <w:numFmt w:val="lowerLetter"/>
+      <w:lvlText w:val="%8."/>
+      <w:lvlJc w:val="left"/>
+      <w:pPr>
+        <w:ind w:left="6540" w:hanging="360"/>
+      </w:pPr>
+    </w:lvl>
+    <w:lvl w:ilvl="8" w:tplc="042A001B" w:tentative="1">
+      <w:start w:val="1"/>
+      <w:numFmt w:val="lowerRoman"/>
+      <w:lvlText w:val="%9."/>
+      <w:lvlJc w:val="right"/>
+      <w:pPr>
+        <w:ind w:left="7260" w:hanging="180"/>
+      </w:pPr>
+    </w:lvl>
+  </w:abstractNum>
+  <w:abstractNum w:abstractNumId="4" w15:restartNumberingAfterBreak="0">
     <w:nsid w:val="46921B14"/>
     <w:multiLevelType w:val="hybridMultilevel"/>
     <w:tmpl w:val="57282F92"/>
@@ -27293,7 +31897,7 @@
       </w:rPr>
     </w:lvl>
   </w:abstractNum>
-  <w:abstractNum w:abstractNumId="4" w15:restartNumberingAfterBreak="0">
+  <w:abstractNum w:abstractNumId="5" w15:restartNumberingAfterBreak="0">
     <w:nsid w:val="5F0D3275"/>
     <w:multiLevelType w:val="hybridMultilevel"/>
     <w:tmpl w:val="1D28F3E0"/>
@@ -27405,7 +32009,7 @@
       </w:rPr>
     </w:lvl>
   </w:abstractNum>
-  <w:abstractNum w:abstractNumId="5" w15:restartNumberingAfterBreak="0">
+  <w:abstractNum w:abstractNumId="6" w15:restartNumberingAfterBreak="0">
     <w:nsid w:val="6DB577DD"/>
     <w:multiLevelType w:val="hybridMultilevel"/>
     <w:tmpl w:val="9A808B60"/>
@@ -27494,7 +32098,7 @@
       </w:pPr>
     </w:lvl>
   </w:abstractNum>
-  <w:abstractNum w:abstractNumId="6" w15:restartNumberingAfterBreak="0">
+  <w:abstractNum w:abstractNumId="7" w15:restartNumberingAfterBreak="0">
     <w:nsid w:val="758D0100"/>
     <w:multiLevelType w:val="hybridMultilevel"/>
     <w:tmpl w:val="331AF306"/>
@@ -27610,22 +32214,25 @@
     <w:abstractNumId w:val="0"/>
   </w:num>
   <w:num w:numId="2" w16cid:durableId="681250452">
-    <w:abstractNumId w:val="3"/>
+    <w:abstractNumId w:val="4"/>
   </w:num>
   <w:num w:numId="3" w16cid:durableId="94441657">
-    <w:abstractNumId w:val="4"/>
+    <w:abstractNumId w:val="5"/>
   </w:num>
   <w:num w:numId="4" w16cid:durableId="1509560183">
     <w:abstractNumId w:val="2"/>
   </w:num>
   <w:num w:numId="5" w16cid:durableId="379599992">
-    <w:abstractNumId w:val="6"/>
+    <w:abstractNumId w:val="7"/>
   </w:num>
   <w:num w:numId="6" w16cid:durableId="477914372">
     <w:abstractNumId w:val="1"/>
   </w:num>
   <w:num w:numId="7" w16cid:durableId="185411092">
-    <w:abstractNumId w:val="5"/>
+    <w:abstractNumId w:val="6"/>
+  </w:num>
+  <w:num w:numId="8" w16cid:durableId="1029648591">
+    <w:abstractNumId w:val="3"/>
   </w:num>
 </w:numbering>
 </file>

</xml_diff>